<commit_message>
add db/ update code
code update
</commit_message>
<xml_diff>
--- a/Docs/Attendance Management System.docx
+++ b/Docs/Attendance Management System.docx
@@ -1,6 +1,6 @@
 
 <file path=word/document.xml><?xml version="1.0" encoding="utf-8"?>
-<w:document xmlns:wpc="http://schemas.microsoft.com/office/word/2010/wordprocessingCanvas" xmlns:cx="http://schemas.microsoft.com/office/drawing/2014/chartex" xmlns:cx1="http://schemas.microsoft.com/office/drawing/2015/9/8/chartex" xmlns:cx2="http://schemas.microsoft.com/office/drawing/2015/10/21/chartex" xmlns:cx3="http://schemas.microsoft.com/office/drawing/2016/5/9/chartex" xmlns:cx4="http://schemas.microsoft.com/office/drawing/2016/5/10/chartex" xmlns:cx5="http://schemas.microsoft.com/office/drawing/2016/5/11/chartex" xmlns:cx6="http://schemas.microsoft.com/office/drawing/2016/5/12/chartex" xmlns:cx7="http://schemas.microsoft.com/office/drawing/2016/5/13/chartex" xmlns:cx8="http://schemas.microsoft.com/office/drawing/2016/5/14/chartex" xmlns:mc="http://schemas.openxmlformats.org/markup-compatibility/2006" xmlns:aink="http://schemas.microsoft.com/office/drawing/2016/ink" xmlns:am3d="http://schemas.microsoft.com/office/drawing/2017/model3d" xmlns:o="urn:schemas-microsoft-com:office:office" xmlns:oel="http://schemas.microsoft.com/office/2019/extlst" xmlns:r="http://schemas.openxmlformats.org/officeDocument/2006/relationships" xmlns:m="http://schemas.openxmlformats.org/officeDocument/2006/math" xmlns:v="urn:schemas-microsoft-com:vml" xmlns:wp14="http://schemas.microsoft.com/office/word/2010/wordprocessingDrawing" xmlns:wp="http://schemas.openxmlformats.org/drawingml/2006/wordprocessingDrawing" xmlns:w10="urn:schemas-microsoft-com:office:word" xmlns:w="http://schemas.openxmlformats.org/wordprocessingml/2006/main" xmlns:w14="http://schemas.microsoft.com/office/word/2010/wordml" xmlns:w15="http://schemas.microsoft.com/office/word/2012/wordml" xmlns:w16cex="http://schemas.microsoft.com/office/word/2018/wordml/cex" xmlns:w16cid="http://schemas.microsoft.com/office/word/2016/wordml/cid" xmlns:w16="http://schemas.microsoft.com/office/word/2018/wordml" xmlns:w16du="http://schemas.microsoft.com/office/word/2023/wordml/word16du" xmlns:w16sdtdh="http://schemas.microsoft.com/office/word/2020/wordml/sdtdatahash" xmlns:w16se="http://schemas.microsoft.com/office/word/2015/wordml/symex" xmlns:wpg="http://schemas.microsoft.com/office/word/2010/wordprocessingGroup" xmlns:wpi="http://schemas.microsoft.com/office/word/2010/wordprocessingInk" xmlns:wne="http://schemas.microsoft.com/office/word/2006/wordml" xmlns:wps="http://schemas.microsoft.com/office/word/2010/wordprocessingShape" mc:Ignorable="w14 w15 w16se w16cid w16 w16cex w16sdtdh wp14">
+<w:document xmlns:wpc="http://schemas.microsoft.com/office/word/2010/wordprocessingCanvas" xmlns:cx="http://schemas.microsoft.com/office/drawing/2014/chartex" xmlns:cx1="http://schemas.microsoft.com/office/drawing/2015/9/8/chartex" xmlns:cx2="http://schemas.microsoft.com/office/drawing/2015/10/21/chartex" xmlns:cx3="http://schemas.microsoft.com/office/drawing/2016/5/9/chartex" xmlns:cx4="http://schemas.microsoft.com/office/drawing/2016/5/10/chartex" xmlns:cx5="http://schemas.microsoft.com/office/drawing/2016/5/11/chartex" xmlns:cx6="http://schemas.microsoft.com/office/drawing/2016/5/12/chartex" xmlns:cx7="http://schemas.microsoft.com/office/drawing/2016/5/13/chartex" xmlns:cx8="http://schemas.microsoft.com/office/drawing/2016/5/14/chartex" xmlns:mc="http://schemas.openxmlformats.org/markup-compatibility/2006" xmlns:aink="http://schemas.microsoft.com/office/drawing/2016/ink" xmlns:am3d="http://schemas.microsoft.com/office/drawing/2017/model3d" xmlns:o="urn:schemas-microsoft-com:office:office" xmlns:oel="http://schemas.microsoft.com/office/2019/extlst" xmlns:r="http://schemas.openxmlformats.org/officeDocument/2006/relationships" xmlns:m="http://schemas.openxmlformats.org/officeDocument/2006/math" xmlns:v="urn:schemas-microsoft-com:vml" xmlns:wp14="http://schemas.microsoft.com/office/word/2010/wordprocessingDrawing" xmlns:wp="http://schemas.openxmlformats.org/drawingml/2006/wordprocessingDrawing" xmlns:w10="urn:schemas-microsoft-com:office:word" xmlns:w="http://schemas.openxmlformats.org/wordprocessingml/2006/main" xmlns:w14="http://schemas.microsoft.com/office/word/2010/wordml" xmlns:w15="http://schemas.microsoft.com/office/word/2012/wordml" xmlns:w16cex="http://schemas.microsoft.com/office/word/2018/wordml/cex" xmlns:w16cid="http://schemas.microsoft.com/office/word/2016/wordml/cid" xmlns:w16="http://schemas.microsoft.com/office/word/2018/wordml" xmlns:w16sdtdh="http://schemas.microsoft.com/office/word/2020/wordml/sdtdatahash" xmlns:w16se="http://schemas.microsoft.com/office/word/2015/wordml/symex" xmlns:wpg="http://schemas.microsoft.com/office/word/2010/wordprocessingGroup" xmlns:wpi="http://schemas.microsoft.com/office/word/2010/wordprocessingInk" xmlns:wne="http://schemas.microsoft.com/office/word/2006/wordml" xmlns:wps="http://schemas.microsoft.com/office/word/2010/wordprocessingShape" mc:Ignorable="w14 w15 w16se w16cid w16 w16cex w16sdtdh wp14">
   <w:body>
     <w:p>
       <w:pPr>
@@ -7212,25 +7212,7 @@
           <w:sz w:val="24"/>
           <w:szCs w:val="24"/>
         </w:rPr>
-        <w:t xml:space="preserve"> to create standard and classroom for school and same time he </w:t>
-      </w:r>
-      <w:proofErr w:type="gramStart"/>
-      <w:r>
-        <w:rPr>
-          <w:rFonts w:ascii="Times New Roman" w:hAnsi="Times New Roman" w:cs="Times New Roman"/>
-          <w:sz w:val="24"/>
-          <w:szCs w:val="24"/>
-        </w:rPr>
-        <w:t>has to</w:t>
-      </w:r>
-      <w:proofErr w:type="gramEnd"/>
-      <w:r>
-        <w:rPr>
-          <w:rFonts w:ascii="Times New Roman" w:hAnsi="Times New Roman" w:cs="Times New Roman"/>
-          <w:sz w:val="24"/>
-          <w:szCs w:val="24"/>
-        </w:rPr>
-        <w:t xml:space="preserve"> add staff detail. Administrator generates unique username and password for all staff while adding staff detail. All staff maintain attendance of student, generat</w:t>
+        <w:t xml:space="preserve"> to create standard and classroom for school and same time he has to add staff detail. Administrator generates unique username and password for all staff while adding staff detail. All staff maintain attendance of student, generat</w:t>
       </w:r>
       <w:r>
         <w:rPr>
@@ -7633,25 +7615,7 @@
           <w:sz w:val="24"/>
           <w:szCs w:val="24"/>
         </w:rPr>
-        <w:t xml:space="preserve">students, </w:t>
-      </w:r>
-      <w:proofErr w:type="gramStart"/>
-      <w:r>
-        <w:rPr>
-          <w:rFonts w:ascii="Times New Roman" w:hAnsi="Times New Roman" w:cs="Times New Roman"/>
-          <w:sz w:val="24"/>
-          <w:szCs w:val="24"/>
-        </w:rPr>
-        <w:t>guardians</w:t>
-      </w:r>
-      <w:proofErr w:type="gramEnd"/>
-      <w:r>
-        <w:rPr>
-          <w:rFonts w:ascii="Times New Roman" w:hAnsi="Times New Roman" w:cs="Times New Roman"/>
-          <w:sz w:val="24"/>
-          <w:szCs w:val="24"/>
-        </w:rPr>
-        <w:t xml:space="preserve"> </w:t>
+        <w:t xml:space="preserve">students, guardians </w:t>
       </w:r>
       <w:r>
         <w:rPr>
@@ -8243,25 +8207,7 @@
           <w:sz w:val="24"/>
           <w:szCs w:val="24"/>
         </w:rPr>
-        <w:t xml:space="preserve"> The system should have a website that allow students, </w:t>
-      </w:r>
-      <w:proofErr w:type="gramStart"/>
-      <w:r>
-        <w:rPr>
-          <w:rFonts w:ascii="Times New Roman" w:hAnsi="Times New Roman" w:cs="Times New Roman"/>
-          <w:sz w:val="24"/>
-          <w:szCs w:val="24"/>
-        </w:rPr>
-        <w:t>guardian</w:t>
-      </w:r>
-      <w:proofErr w:type="gramEnd"/>
-      <w:r>
-        <w:rPr>
-          <w:rFonts w:ascii="Times New Roman" w:hAnsi="Times New Roman" w:cs="Times New Roman"/>
-          <w:sz w:val="24"/>
-          <w:szCs w:val="24"/>
-        </w:rPr>
-        <w:t xml:space="preserve"> and staff to view attendance records, and perform other relevant actions.</w:t>
+        <w:t xml:space="preserve"> The system should have a website that allow students, guardian and staff to view attendance records, and perform other relevant actions.</w:t>
       </w:r>
     </w:p>
     <w:p>
@@ -8680,25 +8626,7 @@
           <w:sz w:val="24"/>
           <w:szCs w:val="24"/>
         </w:rPr>
-        <w:t xml:space="preserve"> to confusion for both the user and developers. The risk management plan will keenly </w:t>
-      </w:r>
-      <w:proofErr w:type="gramStart"/>
-      <w:r>
-        <w:rPr>
-          <w:rFonts w:ascii="Times New Roman" w:hAnsi="Times New Roman" w:cs="Times New Roman"/>
-          <w:sz w:val="24"/>
-          <w:szCs w:val="24"/>
-        </w:rPr>
-        <w:t>look into</w:t>
-      </w:r>
-      <w:proofErr w:type="gramEnd"/>
-      <w:r>
-        <w:rPr>
-          <w:rFonts w:ascii="Times New Roman" w:hAnsi="Times New Roman" w:cs="Times New Roman"/>
-          <w:sz w:val="24"/>
-          <w:szCs w:val="24"/>
-        </w:rPr>
-        <w:t xml:space="preserve"> such matters and correct them right on spot to avoid any future errors or faults in the system.</w:t>
+        <w:t xml:space="preserve"> to confusion for both the user and developers. The risk management plan will keenly look into such matters and correct them right on spot to avoid any future errors or faults in the system.</w:t>
       </w:r>
     </w:p>
     <w:p>
@@ -8851,23 +8779,7 @@
           <w:color w:val="2F2B20" w:themeColor="text1"/>
           <w:spacing w:val="8"/>
         </w:rPr>
-        <w:t xml:space="preserve">When data is stored in computers or laptops, it has become so natural that people lose the information when files are accidentally deleted or </w:t>
-      </w:r>
-      <w:proofErr w:type="gramStart"/>
-      <w:r>
-        <w:rPr>
-          <w:color w:val="2F2B20" w:themeColor="text1"/>
-          <w:spacing w:val="8"/>
-        </w:rPr>
-        <w:t>even it could</w:t>
-      </w:r>
-      <w:proofErr w:type="gramEnd"/>
-      <w:r>
-        <w:rPr>
-          <w:color w:val="2F2B20" w:themeColor="text1"/>
-          <w:spacing w:val="8"/>
-        </w:rPr>
-        <w:t xml:space="preserve"> fall into the wrong hands. Ensure a proper backup strategy to keep your data on important devices and run them smoothly without hassles.</w:t>
+        <w:t>When data is stored in computers or laptops, it has become so natural that people lose the information when files are accidentally deleted or even it could fall into the wrong hands. Ensure a proper backup strategy to keep your data on important devices and run them smoothly without hassles.</w:t>
       </w:r>
     </w:p>
     <w:p>
@@ -10007,47 +9919,7 @@
           <w:szCs w:val="24"/>
           <w:lang w:val="en-US"/>
         </w:rPr>
-        <w:t xml:space="preserve">This use case starts when teacher enters the class and needs to mark attendance of students. System will display login screen where teacher enters their credentials such as name and password to login to system. Upon successfully login system enables teacher to choose particular class and section of which the attendance is to be marked. After selecting the particular class teacher will mark </w:t>
-      </w:r>
-      <w:proofErr w:type="gramStart"/>
-      <w:r>
-        <w:rPr>
-          <w:rFonts w:asciiTheme="majorBidi" w:hAnsiTheme="majorBidi" w:cstheme="majorBidi"/>
-          <w:sz w:val="24"/>
-          <w:szCs w:val="24"/>
-          <w:lang w:val="en-US"/>
-        </w:rPr>
-        <w:t>present, if</w:t>
-      </w:r>
-      <w:proofErr w:type="gramEnd"/>
-      <w:r>
-        <w:rPr>
-          <w:rFonts w:asciiTheme="majorBidi" w:hAnsiTheme="majorBidi" w:cstheme="majorBidi"/>
-          <w:sz w:val="24"/>
-          <w:szCs w:val="24"/>
-          <w:lang w:val="en-US"/>
-        </w:rPr>
-        <w:t xml:space="preserve"> student attends class or absent otherwise. </w:t>
-      </w:r>
-      <w:proofErr w:type="gramStart"/>
-      <w:r>
-        <w:rPr>
-          <w:rFonts w:asciiTheme="majorBidi" w:hAnsiTheme="majorBidi" w:cstheme="majorBidi"/>
-          <w:sz w:val="24"/>
-          <w:szCs w:val="24"/>
-          <w:lang w:val="en-US"/>
-        </w:rPr>
-        <w:t>System</w:t>
-      </w:r>
-      <w:proofErr w:type="gramEnd"/>
-      <w:r>
-        <w:rPr>
-          <w:rFonts w:asciiTheme="majorBidi" w:hAnsiTheme="majorBidi" w:cstheme="majorBidi"/>
-          <w:sz w:val="24"/>
-          <w:szCs w:val="24"/>
-          <w:lang w:val="en-US"/>
-        </w:rPr>
-        <w:t xml:space="preserve"> also allow teacher to change the marked attendance. In case of late appearance of student in class it will totally depends upon teacher whether he/she wants to mark absent or present.</w:t>
+        <w:t>This use case starts when teacher enters the class and needs to mark attendance of students. System will display login screen where teacher enters their credentials such as name and password to login to system. Upon successfully login system enables teacher to choose particular class and section of which the attendance is to be marked. After selecting the particular class teacher will mark present, if student attends class or absent otherwise. System also allow teacher to change the marked attendance. In case of late appearance of student in class it will totally depends upon teacher whether he/she wants to mark absent or present.</w:t>
       </w:r>
     </w:p>
     <w:p>
@@ -10082,27 +9954,7 @@
           <w:szCs w:val="24"/>
           <w:lang w:val="en-US"/>
         </w:rPr>
-        <w:t xml:space="preserve">This use case will start when teacher or admin wants to search the attendance record about a particular student from the attendance management system. </w:t>
-      </w:r>
-      <w:proofErr w:type="gramStart"/>
-      <w:r>
-        <w:rPr>
-          <w:rFonts w:asciiTheme="majorBidi" w:hAnsiTheme="majorBidi" w:cstheme="majorBidi"/>
-          <w:sz w:val="24"/>
-          <w:szCs w:val="24"/>
-          <w:lang w:val="en-US"/>
-        </w:rPr>
-        <w:t>System</w:t>
-      </w:r>
-      <w:proofErr w:type="gramEnd"/>
-      <w:r>
-        <w:rPr>
-          <w:rFonts w:asciiTheme="majorBidi" w:hAnsiTheme="majorBidi" w:cstheme="majorBidi"/>
-          <w:sz w:val="24"/>
-          <w:szCs w:val="24"/>
-          <w:lang w:val="en-US"/>
-        </w:rPr>
-        <w:t xml:space="preserve"> allows the teacher/admin to enter name or registration no. of particular student and then system retrieve and display the relevant information. If user had entered wrong name or reg no system will display error message and prompt user to enter the correct information.</w:t>
+        <w:t>This use case will start when teacher or admin wants to search the attendance record about a particular student from the attendance management system. System allows the teacher/admin to enter name or registration no. of particular student and then system retrieve and display the relevant information. If user had entered wrong name or reg no system will display error message and prompt user to enter the correct information.</w:t>
       </w:r>
     </w:p>
     <w:p>
@@ -10118,17 +9970,9 @@
           <w:lang w:val="en-US"/>
         </w:rPr>
         <w:lastRenderedPageBreak/>
-        <w:t xml:space="preserve">Check </w:t>
-      </w:r>
-      <w:proofErr w:type="gramStart"/>
-      <w:r>
-        <w:rPr>
-          <w:lang w:val="en-US"/>
-        </w:rPr>
-        <w:t>class</w:t>
+        <w:t>Check class</w:t>
       </w:r>
       <w:bookmarkEnd w:id="29"/>
-      <w:proofErr w:type="gramEnd"/>
     </w:p>
     <w:p>
       <w:pPr>
@@ -10147,127 +9991,7 @@
           <w:szCs w:val="24"/>
           <w:lang w:val="en-US"/>
         </w:rPr>
-        <w:t xml:space="preserve">This use case starts when </w:t>
-      </w:r>
-      <w:proofErr w:type="gramStart"/>
-      <w:r>
-        <w:rPr>
-          <w:rFonts w:asciiTheme="majorBidi" w:hAnsiTheme="majorBidi" w:cstheme="majorBidi"/>
-          <w:sz w:val="24"/>
-          <w:szCs w:val="24"/>
-          <w:lang w:val="en-US"/>
-        </w:rPr>
-        <w:t>teacher</w:t>
-      </w:r>
-      <w:proofErr w:type="gramEnd"/>
-      <w:r>
-        <w:rPr>
-          <w:rFonts w:asciiTheme="majorBidi" w:hAnsiTheme="majorBidi" w:cstheme="majorBidi"/>
-          <w:sz w:val="24"/>
-          <w:szCs w:val="24"/>
-          <w:lang w:val="en-US"/>
-        </w:rPr>
-        <w:t xml:space="preserve"> enters the </w:t>
-      </w:r>
-      <w:proofErr w:type="gramStart"/>
-      <w:r>
-        <w:rPr>
-          <w:rFonts w:asciiTheme="majorBidi" w:hAnsiTheme="majorBidi" w:cstheme="majorBidi"/>
-          <w:sz w:val="24"/>
-          <w:szCs w:val="24"/>
-          <w:lang w:val="en-US"/>
-        </w:rPr>
-        <w:t>class room</w:t>
-      </w:r>
-      <w:proofErr w:type="gramEnd"/>
-      <w:r>
-        <w:rPr>
-          <w:rFonts w:asciiTheme="majorBidi" w:hAnsiTheme="majorBidi" w:cstheme="majorBidi"/>
-          <w:sz w:val="24"/>
-          <w:szCs w:val="24"/>
-          <w:lang w:val="en-US"/>
-        </w:rPr>
-        <w:t xml:space="preserve"> and needs to mark attendance of that class. First of </w:t>
-      </w:r>
-      <w:proofErr w:type="gramStart"/>
-      <w:r>
-        <w:rPr>
-          <w:rFonts w:asciiTheme="majorBidi" w:hAnsiTheme="majorBidi" w:cstheme="majorBidi"/>
-          <w:sz w:val="24"/>
-          <w:szCs w:val="24"/>
-          <w:lang w:val="en-US"/>
-        </w:rPr>
-        <w:t>all</w:t>
-      </w:r>
-      <w:proofErr w:type="gramEnd"/>
-      <w:r>
-        <w:rPr>
-          <w:rFonts w:asciiTheme="majorBidi" w:hAnsiTheme="majorBidi" w:cstheme="majorBidi"/>
-          <w:sz w:val="24"/>
-          <w:szCs w:val="24"/>
-          <w:lang w:val="en-US"/>
-        </w:rPr>
-        <w:t xml:space="preserve"> teacher will login to AMS (attendance management </w:t>
-      </w:r>
-      <w:proofErr w:type="gramStart"/>
-      <w:r>
-        <w:rPr>
-          <w:rFonts w:asciiTheme="majorBidi" w:hAnsiTheme="majorBidi" w:cstheme="majorBidi"/>
-          <w:sz w:val="24"/>
-          <w:szCs w:val="24"/>
-          <w:lang w:val="en-US"/>
-        </w:rPr>
-        <w:t>system )</w:t>
-      </w:r>
-      <w:proofErr w:type="gramEnd"/>
-      <w:r>
-        <w:rPr>
-          <w:rFonts w:asciiTheme="majorBidi" w:hAnsiTheme="majorBidi" w:cstheme="majorBidi"/>
-          <w:sz w:val="24"/>
-          <w:szCs w:val="24"/>
-          <w:lang w:val="en-US"/>
-        </w:rPr>
-        <w:t xml:space="preserve">  by entering their credentials such as name and password. After logging in</w:t>
-      </w:r>
-      <w:proofErr w:type="gramStart"/>
-      <w:r>
-        <w:rPr>
-          <w:rFonts w:asciiTheme="majorBidi" w:hAnsiTheme="majorBidi" w:cstheme="majorBidi"/>
-          <w:sz w:val="24"/>
-          <w:szCs w:val="24"/>
-          <w:lang w:val="en-US"/>
-        </w:rPr>
-        <w:t xml:space="preserve"> teacher</w:t>
-      </w:r>
-      <w:proofErr w:type="gramEnd"/>
-      <w:r>
-        <w:rPr>
-          <w:rFonts w:asciiTheme="majorBidi" w:hAnsiTheme="majorBidi" w:cstheme="majorBidi"/>
-          <w:sz w:val="24"/>
-          <w:szCs w:val="24"/>
-          <w:lang w:val="en-US"/>
-        </w:rPr>
-        <w:t xml:space="preserve"> has to check the class of which he/she have to mark attendance. </w:t>
-      </w:r>
-      <w:proofErr w:type="gramStart"/>
-      <w:r>
-        <w:rPr>
-          <w:rFonts w:asciiTheme="majorBidi" w:hAnsiTheme="majorBidi" w:cstheme="majorBidi"/>
-          <w:sz w:val="24"/>
-          <w:szCs w:val="24"/>
-          <w:lang w:val="en-US"/>
-        </w:rPr>
-        <w:t>System</w:t>
-      </w:r>
-      <w:proofErr w:type="gramEnd"/>
-      <w:r>
-        <w:rPr>
-          <w:rFonts w:asciiTheme="majorBidi" w:hAnsiTheme="majorBidi" w:cstheme="majorBidi"/>
-          <w:sz w:val="24"/>
-          <w:szCs w:val="24"/>
-          <w:lang w:val="en-US"/>
-        </w:rPr>
-        <w:t xml:space="preserve"> will allow teacher to enter name of that particular class and also select their sub section to mark attendance.</w:t>
+        <w:t>This use case starts when teacher enters the class room and needs to mark attendance of that class. First of all teacher will login to AMS (attendance management system )  by entering their credentials such as name and password. After logging in teacher has to check the class of which he/she have to mark attendance. System will allow teacher to enter name of that particular class and also select their sub section to mark attendance.</w:t>
       </w:r>
     </w:p>
     <w:p>
@@ -10334,47 +10058,7 @@
           <w:szCs w:val="24"/>
           <w:lang w:val="en-US"/>
         </w:rPr>
-        <w:t xml:space="preserve">The user enters their specific login information, usually their ID and password, to access the attendance management system. </w:t>
-      </w:r>
-      <w:proofErr w:type="gramStart"/>
-      <w:r>
-        <w:rPr>
-          <w:rFonts w:asciiTheme="majorBidi" w:hAnsiTheme="majorBidi" w:cstheme="majorBidi"/>
-          <w:sz w:val="24"/>
-          <w:szCs w:val="24"/>
-          <w:lang w:val="en-US"/>
-        </w:rPr>
-        <w:t>System</w:t>
-      </w:r>
-      <w:proofErr w:type="gramEnd"/>
-      <w:r>
-        <w:rPr>
-          <w:rFonts w:asciiTheme="majorBidi" w:hAnsiTheme="majorBidi" w:cstheme="majorBidi"/>
-          <w:sz w:val="24"/>
-          <w:szCs w:val="24"/>
-          <w:lang w:val="en-US"/>
-        </w:rPr>
-        <w:t xml:space="preserve"> will verify the </w:t>
-      </w:r>
-      <w:proofErr w:type="gramStart"/>
-      <w:r>
-        <w:rPr>
-          <w:rFonts w:asciiTheme="majorBidi" w:hAnsiTheme="majorBidi" w:cstheme="majorBidi"/>
-          <w:sz w:val="24"/>
-          <w:szCs w:val="24"/>
-          <w:lang w:val="en-US"/>
-        </w:rPr>
-        <w:t>users</w:t>
-      </w:r>
-      <w:proofErr w:type="gramEnd"/>
-      <w:r>
-        <w:rPr>
-          <w:rFonts w:asciiTheme="majorBidi" w:hAnsiTheme="majorBidi" w:cstheme="majorBidi"/>
-          <w:sz w:val="24"/>
-          <w:szCs w:val="24"/>
-          <w:lang w:val="en-US"/>
-        </w:rPr>
-        <w:t xml:space="preserve"> credentials if the credentials are valid system will successfully login and display the dashboard of AMS according to user’s role (admin, teacher, guardian and student).</w:t>
+        <w:t>The user enters their specific login information, usually their ID and password, to access the attendance management system. System will verify the users credentials if the credentials are valid system will successfully login and display the dashboard of AMS according to user’s role (admin, teacher, guardian and student).</w:t>
       </w:r>
     </w:p>
     <w:p>
@@ -10416,27 +10100,7 @@
           <w:szCs w:val="24"/>
           <w:lang w:val="en-US"/>
         </w:rPr>
-        <w:t xml:space="preserve">The system shows the student's attendance history for each class period, indicating whether they were Present or absent. The student has the option to see their attendance records for a single class and even see </w:t>
-      </w:r>
-      <w:proofErr w:type="gramStart"/>
-      <w:r>
-        <w:rPr>
-          <w:rFonts w:asciiTheme="majorBidi" w:hAnsiTheme="majorBidi" w:cstheme="majorBidi"/>
-          <w:sz w:val="24"/>
-          <w:szCs w:val="24"/>
-          <w:lang w:val="en-US"/>
-        </w:rPr>
-        <w:t>in</w:t>
-      </w:r>
-      <w:proofErr w:type="gramEnd"/>
-      <w:r>
-        <w:rPr>
-          <w:rFonts w:asciiTheme="majorBidi" w:hAnsiTheme="majorBidi" w:cstheme="majorBidi"/>
-          <w:sz w:val="24"/>
-          <w:szCs w:val="24"/>
-          <w:lang w:val="en-US"/>
-        </w:rPr>
-        <w:t xml:space="preserve"> which lecture they were absent.</w:t>
+        <w:t>The system shows the student's attendance history for each class period, indicating whether they were Present or absent. The student has the option to see their attendance records for a single class and even see in which lecture they were absent.</w:t>
       </w:r>
     </w:p>
     <w:p>
@@ -10476,27 +10140,7 @@
           <w:szCs w:val="24"/>
           <w:lang w:val="en-US"/>
         </w:rPr>
-        <w:t xml:space="preserve">The system shows the attendance records of their child for all classes, indicating whether they were Present or absent. The guardian can see the attendance data for their child for a given class period or for month or semester. In addition, the guardian has access to information about attendance trends and patterns for their child, such as average attendance rates and the number of absences and late arrivals. The system may send the guardian notifications or alerts if their child’s attendance is </w:t>
-      </w:r>
-      <w:proofErr w:type="gramStart"/>
-      <w:r>
-        <w:rPr>
-          <w:rFonts w:asciiTheme="majorBidi" w:hAnsiTheme="majorBidi" w:cstheme="majorBidi"/>
-          <w:sz w:val="24"/>
-          <w:szCs w:val="24"/>
-          <w:lang w:val="en-US"/>
-        </w:rPr>
-        <w:t>below then</w:t>
-      </w:r>
-      <w:proofErr w:type="gramEnd"/>
-      <w:r>
-        <w:rPr>
-          <w:rFonts w:asciiTheme="majorBidi" w:hAnsiTheme="majorBidi" w:cstheme="majorBidi"/>
-          <w:sz w:val="24"/>
-          <w:szCs w:val="24"/>
-          <w:lang w:val="en-US"/>
-        </w:rPr>
-        <w:t xml:space="preserve"> 80%</w:t>
+        <w:t>The system shows the attendance records of their child for all classes, indicating whether they were Present or absent. The guardian can see the attendance data for their child for a given class period or for month or semester. In addition, the guardian has access to information about attendance trends and patterns for their child, such as average attendance rates and the number of absences and late arrivals. The system may send the guardian notifications or alerts if their child’s attendance is below then 80%</w:t>
       </w:r>
       <w:r>
         <w:rPr>
@@ -10545,66 +10189,26 @@
           <w:szCs w:val="24"/>
           <w:lang w:val="en-US"/>
         </w:rPr>
-        <w:t xml:space="preserve">The system displays the attendance records of all students in their classes, indicating whether they were Present or absent. The admin or teacher can view the attendance data for specific class </w:t>
-      </w:r>
-      <w:proofErr w:type="gramStart"/>
-      <w:r>
-        <w:rPr>
-          <w:rFonts w:asciiTheme="majorBidi" w:hAnsiTheme="majorBidi" w:cstheme="majorBidi"/>
-          <w:sz w:val="24"/>
-          <w:szCs w:val="24"/>
-          <w:lang w:val="en-US"/>
-        </w:rPr>
-        <w:t>session</w:t>
-      </w:r>
-      <w:proofErr w:type="gramEnd"/>
-      <w:r>
-        <w:rPr>
-          <w:rFonts w:asciiTheme="majorBidi" w:hAnsiTheme="majorBidi" w:cstheme="majorBidi"/>
-          <w:sz w:val="24"/>
-          <w:szCs w:val="24"/>
-          <w:lang w:val="en-US"/>
-        </w:rPr>
-        <w:t xml:space="preserve"> or for a particular class period or for month or semester.</w:t>
-      </w:r>
-    </w:p>
-    <w:p>
-      <w:pPr>
-        <w:rPr>
-          <w:rFonts w:asciiTheme="majorBidi" w:hAnsiTheme="majorBidi" w:cstheme="majorBidi"/>
-          <w:sz w:val="24"/>
-          <w:szCs w:val="24"/>
-          <w:lang w:val="en-US"/>
-        </w:rPr>
-      </w:pPr>
-      <w:r>
-        <w:rPr>
-          <w:rFonts w:asciiTheme="majorBidi" w:hAnsiTheme="majorBidi" w:cstheme="majorBidi"/>
-          <w:sz w:val="24"/>
-          <w:szCs w:val="24"/>
-          <w:lang w:val="en-US"/>
-        </w:rPr>
-        <w:t xml:space="preserve">The administrator can also create attendance reports for the institution that display attendance patterns and trends, such as the average attendance rate of absences </w:t>
-      </w:r>
-      <w:proofErr w:type="gramStart"/>
-      <w:r>
-        <w:rPr>
-          <w:rFonts w:asciiTheme="majorBidi" w:hAnsiTheme="majorBidi" w:cstheme="majorBidi"/>
-          <w:sz w:val="24"/>
-          <w:szCs w:val="24"/>
-          <w:lang w:val="en-US"/>
-        </w:rPr>
-        <w:t>in  various</w:t>
-      </w:r>
-      <w:proofErr w:type="gramEnd"/>
-      <w:r>
-        <w:rPr>
-          <w:rFonts w:asciiTheme="majorBidi" w:hAnsiTheme="majorBidi" w:cstheme="majorBidi"/>
-          <w:sz w:val="24"/>
-          <w:szCs w:val="24"/>
-          <w:lang w:val="en-US"/>
-        </w:rPr>
-        <w:t xml:space="preserve"> departments and classes. The system's access permissions, user accounts, settings, and parameters can all be controlled by the administrator.</w:t>
+        <w:t>The system displays the attendance records of all students in their classes, indicating whether they were Present or absent. The admin or teacher can view the attendance data for specific class session or for a particular class period or for month or semester.</w:t>
+      </w:r>
+    </w:p>
+    <w:p>
+      <w:pPr>
+        <w:rPr>
+          <w:rFonts w:asciiTheme="majorBidi" w:hAnsiTheme="majorBidi" w:cstheme="majorBidi"/>
+          <w:sz w:val="24"/>
+          <w:szCs w:val="24"/>
+          <w:lang w:val="en-US"/>
+        </w:rPr>
+      </w:pPr>
+      <w:r>
+        <w:rPr>
+          <w:rFonts w:asciiTheme="majorBidi" w:hAnsiTheme="majorBidi" w:cstheme="majorBidi"/>
+          <w:sz w:val="24"/>
+          <w:szCs w:val="24"/>
+          <w:lang w:val="en-US"/>
+        </w:rPr>
+        <w:t>The administrator can also create attendance reports for the institution that display attendance patterns and trends, such as the average attendance rate of absences in  various departments and classes. The system's access permissions, user accounts, settings, and parameters can all be controlled by the administrator.</w:t>
       </w:r>
     </w:p>
     <w:p>
@@ -10619,17 +10223,9 @@
         <w:rPr>
           <w:lang w:val="en-US"/>
         </w:rPr>
-        <w:t xml:space="preserve">Communicate with </w:t>
-      </w:r>
-      <w:proofErr w:type="gramStart"/>
-      <w:r>
-        <w:rPr>
-          <w:lang w:val="en-US"/>
-        </w:rPr>
-        <w:t>teacher</w:t>
+        <w:t>Communicate with teacher</w:t>
       </w:r>
       <w:bookmarkEnd w:id="33"/>
-      <w:proofErr w:type="gramEnd"/>
     </w:p>
     <w:p>
       <w:pPr>
@@ -10780,27 +10376,7 @@
           <w:szCs w:val="24"/>
           <w:lang w:val="en-US"/>
         </w:rPr>
-        <w:t xml:space="preserve">If </w:t>
-      </w:r>
-      <w:proofErr w:type="gramStart"/>
-      <w:r>
-        <w:rPr>
-          <w:rFonts w:asciiTheme="majorBidi" w:hAnsiTheme="majorBidi" w:cstheme="majorBidi"/>
-          <w:sz w:val="24"/>
-          <w:szCs w:val="24"/>
-          <w:lang w:val="en-US"/>
-        </w:rPr>
-        <w:t>guardian</w:t>
-      </w:r>
-      <w:proofErr w:type="gramEnd"/>
-      <w:r>
-        <w:rPr>
-          <w:rFonts w:asciiTheme="majorBidi" w:hAnsiTheme="majorBidi" w:cstheme="majorBidi"/>
-          <w:sz w:val="24"/>
-          <w:szCs w:val="24"/>
-          <w:lang w:val="en-US"/>
-        </w:rPr>
-        <w:t xml:space="preserve"> wants to update their information system enables the guardian to modify personal data, including contact information, emergency contacts, etc. The guardian may also modify their child’s personal data, including address, phone number, and medical history. The system saves the changed data, making it accessible to the administration and the student's teacher.</w:t>
+        <w:t>If guardian wants to update their information system enables the guardian to modify personal data, including contact information, emergency contacts, etc. The guardian may also modify their child’s personal data, including address, phone number, and medical history. The system saves the changed data, making it accessible to the administration and the student's teacher.</w:t>
       </w:r>
     </w:p>
     <w:p>
@@ -10855,53 +10431,25 @@
         <w:rPr>
           <w:lang w:val="en-US"/>
         </w:rPr>
-        <w:t xml:space="preserve">Edit </w:t>
-      </w:r>
-      <w:proofErr w:type="gramStart"/>
-      <w:r>
-        <w:rPr>
-          <w:lang w:val="en-US"/>
-        </w:rPr>
-        <w:t>profile</w:t>
+        <w:t>Edit profile</w:t>
       </w:r>
       <w:bookmarkEnd w:id="36"/>
-      <w:proofErr w:type="gramEnd"/>
-    </w:p>
-    <w:p>
-      <w:pPr>
-        <w:rPr>
-          <w:rFonts w:asciiTheme="majorBidi" w:hAnsiTheme="majorBidi" w:cstheme="majorBidi"/>
-          <w:lang w:val="en-US"/>
-        </w:rPr>
-      </w:pPr>
-      <w:r>
-        <w:rPr>
-          <w:rFonts w:asciiTheme="majorBidi" w:hAnsiTheme="majorBidi" w:cstheme="majorBidi"/>
-          <w:sz w:val="24"/>
-          <w:szCs w:val="24"/>
-          <w:lang w:val="en-US"/>
-        </w:rPr>
-        <w:t xml:space="preserve">This use case begins when the user enters their specific login information, usually their ID and password, to access the attendance management system. When </w:t>
-      </w:r>
-      <w:proofErr w:type="gramStart"/>
-      <w:r>
-        <w:rPr>
-          <w:rFonts w:asciiTheme="majorBidi" w:hAnsiTheme="majorBidi" w:cstheme="majorBidi"/>
-          <w:sz w:val="24"/>
-          <w:szCs w:val="24"/>
-          <w:lang w:val="en-US"/>
-        </w:rPr>
-        <w:t>user</w:t>
-      </w:r>
-      <w:proofErr w:type="gramEnd"/>
-      <w:r>
-        <w:rPr>
-          <w:rFonts w:asciiTheme="majorBidi" w:hAnsiTheme="majorBidi" w:cstheme="majorBidi"/>
-          <w:sz w:val="24"/>
-          <w:szCs w:val="24"/>
-          <w:lang w:val="en-US"/>
-        </w:rPr>
-        <w:t xml:space="preserve"> wants to edit their profile, they select the edit profile option system will display the users profile information, including name contact details or any other relevant information.</w:t>
+    </w:p>
+    <w:p>
+      <w:pPr>
+        <w:rPr>
+          <w:rFonts w:asciiTheme="majorBidi" w:hAnsiTheme="majorBidi" w:cstheme="majorBidi"/>
+          <w:lang w:val="en-US"/>
+        </w:rPr>
+      </w:pPr>
+      <w:r>
+        <w:rPr>
+          <w:rFonts w:asciiTheme="majorBidi" w:hAnsiTheme="majorBidi" w:cstheme="majorBidi"/>
+          <w:sz w:val="24"/>
+          <w:szCs w:val="24"/>
+          <w:lang w:val="en-US"/>
+        </w:rPr>
+        <w:t>This use case begins when the user enters their specific login information, usually their ID and password, to access the attendance management system. When user wants to edit their profile, they select the edit profile option system will display the users profile information, including name contact details or any other relevant information.</w:t>
       </w:r>
       <w:r>
         <w:rPr>
@@ -10965,27 +10513,7 @@
           <w:szCs w:val="24"/>
           <w:lang w:val="en-US"/>
         </w:rPr>
-        <w:t xml:space="preserve">The user opens the attendance management system on their device and navigates to the login bar. Then </w:t>
-      </w:r>
-      <w:proofErr w:type="gramStart"/>
-      <w:r>
-        <w:rPr>
-          <w:rFonts w:asciiTheme="majorBidi" w:hAnsiTheme="majorBidi" w:cstheme="majorBidi"/>
-          <w:sz w:val="24"/>
-          <w:szCs w:val="24"/>
-          <w:lang w:val="en-US"/>
-        </w:rPr>
-        <w:t>user</w:t>
-      </w:r>
-      <w:proofErr w:type="gramEnd"/>
-      <w:r>
-        <w:rPr>
-          <w:rFonts w:asciiTheme="majorBidi" w:hAnsiTheme="majorBidi" w:cstheme="majorBidi"/>
-          <w:sz w:val="24"/>
-          <w:szCs w:val="24"/>
-          <w:lang w:val="en-US"/>
-        </w:rPr>
-        <w:t xml:space="preserve"> enters their credentials such as name and password. System verifies the credentials and grant access to appropriate features and information. The system displays an error notice and asks the user to try again or change their password if their login credentials are incorrect.</w:t>
+        <w:t>The user opens the attendance management system on their device and navigates to the login bar. Then user enters their credentials such as name and password. System verifies the credentials and grant access to appropriate features and information. The system displays an error notice and asks the user to try again or change their password if their login credentials are incorrect.</w:t>
       </w:r>
     </w:p>
     <w:p>
@@ -11045,47 +10573,7 @@
           <w:szCs w:val="24"/>
           <w:lang w:val="en-US"/>
         </w:rPr>
-        <w:t xml:space="preserve">This use case will begin when attendance of student is below than 80% </w:t>
-      </w:r>
-      <w:proofErr w:type="spellStart"/>
-      <w:r>
-        <w:rPr>
-          <w:rFonts w:asciiTheme="majorBidi" w:hAnsiTheme="majorBidi" w:cstheme="majorBidi"/>
-          <w:sz w:val="24"/>
-          <w:szCs w:val="24"/>
-          <w:lang w:val="en-US"/>
-        </w:rPr>
-        <w:t>i.e</w:t>
-      </w:r>
-      <w:proofErr w:type="spellEnd"/>
-      <w:r>
-        <w:rPr>
-          <w:rFonts w:asciiTheme="majorBidi" w:hAnsiTheme="majorBidi" w:cstheme="majorBidi"/>
-          <w:sz w:val="24"/>
-          <w:szCs w:val="24"/>
-          <w:lang w:val="en-US"/>
-        </w:rPr>
-        <w:t xml:space="preserve"> the criteria set by institution. Admin/teacher will notify guardian of student whose attendance is below 80% if actions are not made by guardian, then teacher will alert them that particular student cannot </w:t>
-      </w:r>
-      <w:proofErr w:type="gramStart"/>
-      <w:r>
-        <w:rPr>
-          <w:rFonts w:asciiTheme="majorBidi" w:hAnsiTheme="majorBidi" w:cstheme="majorBidi"/>
-          <w:sz w:val="24"/>
-          <w:szCs w:val="24"/>
-          <w:lang w:val="en-US"/>
-        </w:rPr>
-        <w:t>appears</w:t>
-      </w:r>
-      <w:proofErr w:type="gramEnd"/>
-      <w:r>
-        <w:rPr>
-          <w:rFonts w:asciiTheme="majorBidi" w:hAnsiTheme="majorBidi" w:cstheme="majorBidi"/>
-          <w:sz w:val="24"/>
-          <w:szCs w:val="24"/>
-          <w:lang w:val="en-US"/>
-        </w:rPr>
-        <w:t xml:space="preserve"> in exam if their attendance is below 80%.</w:t>
+        <w:t>This use case will begin when attendance of student is below than 80% i.e the criteria set by institution. Admin/teacher will notify guardian of student whose attendance is below 80% if actions are not made by guardian, then teacher will alert them that particular student cannot appears in exam if their attendance is below 80%.</w:t>
       </w:r>
     </w:p>
     <w:p>
@@ -11136,47 +10624,7 @@
           <w:szCs w:val="24"/>
           <w:lang w:val="en-US"/>
         </w:rPr>
-        <w:t xml:space="preserve">This use case begins when </w:t>
-      </w:r>
-      <w:proofErr w:type="gramStart"/>
-      <w:r>
-        <w:rPr>
-          <w:rFonts w:asciiTheme="majorBidi" w:hAnsiTheme="majorBidi" w:cstheme="majorBidi"/>
-          <w:sz w:val="24"/>
-          <w:szCs w:val="24"/>
-          <w:lang w:val="en-US"/>
-        </w:rPr>
-        <w:t>user</w:t>
-      </w:r>
-      <w:proofErr w:type="gramEnd"/>
-      <w:r>
-        <w:rPr>
-          <w:rFonts w:asciiTheme="majorBidi" w:hAnsiTheme="majorBidi" w:cstheme="majorBidi"/>
-          <w:sz w:val="24"/>
-          <w:szCs w:val="24"/>
-          <w:lang w:val="en-US"/>
-        </w:rPr>
-        <w:t xml:space="preserve"> is currently logged in to the AMS and wishes to logout from the attendance management system. User navigates to the logout button and clicks it. AMS detects that </w:t>
-      </w:r>
-      <w:proofErr w:type="gramStart"/>
-      <w:r>
-        <w:rPr>
-          <w:rFonts w:asciiTheme="majorBidi" w:hAnsiTheme="majorBidi" w:cstheme="majorBidi"/>
-          <w:sz w:val="24"/>
-          <w:szCs w:val="24"/>
-          <w:lang w:val="en-US"/>
-        </w:rPr>
-        <w:t>user</w:t>
-      </w:r>
-      <w:proofErr w:type="gramEnd"/>
-      <w:r>
-        <w:rPr>
-          <w:rFonts w:asciiTheme="majorBidi" w:hAnsiTheme="majorBidi" w:cstheme="majorBidi"/>
-          <w:sz w:val="24"/>
-          <w:szCs w:val="24"/>
-          <w:lang w:val="en-US"/>
-        </w:rPr>
-        <w:t xml:space="preserve"> initiate logout process then system logged the user out of system and redirects the user to login page and system clears the user’s session.</w:t>
+        <w:t>This use case begins when user is currently logged in to the AMS and wishes to logout from the attendance management system. User navigates to the logout button and clicks it. AMS detects that user initiate logout process then system logged the user out of system and redirects the user to login page and system clears the user’s session.</w:t>
       </w:r>
     </w:p>
     <w:p>
@@ -11191,17 +10639,9 @@
         <w:rPr>
           <w:lang w:val="en-US"/>
         </w:rPr>
-        <w:t xml:space="preserve">Generate discipline </w:t>
-      </w:r>
-      <w:proofErr w:type="gramStart"/>
-      <w:r>
-        <w:rPr>
-          <w:lang w:val="en-US"/>
-        </w:rPr>
-        <w:t>report</w:t>
+        <w:t>Generate discipline report</w:t>
       </w:r>
       <w:bookmarkEnd w:id="41"/>
-      <w:proofErr w:type="gramEnd"/>
     </w:p>
     <w:p>
       <w:pPr>
@@ -11242,75 +10682,27 @@
         <w:rPr>
           <w:lang w:val="en-US"/>
         </w:rPr>
-        <w:t xml:space="preserve">Manage </w:t>
-      </w:r>
-      <w:proofErr w:type="gramStart"/>
-      <w:r>
-        <w:rPr>
-          <w:lang w:val="en-US"/>
-        </w:rPr>
-        <w:t>settings</w:t>
+        <w:t>Manage settings</w:t>
       </w:r>
       <w:bookmarkEnd w:id="42"/>
-      <w:proofErr w:type="gramEnd"/>
-    </w:p>
-    <w:p>
-      <w:pPr>
-        <w:rPr>
-          <w:rFonts w:asciiTheme="majorBidi" w:hAnsiTheme="majorBidi" w:cstheme="majorBidi"/>
-          <w:sz w:val="24"/>
-          <w:szCs w:val="24"/>
-          <w:lang w:val="en-US"/>
-        </w:rPr>
-      </w:pPr>
-      <w:r>
-        <w:rPr>
-          <w:rFonts w:asciiTheme="majorBidi" w:hAnsiTheme="majorBidi" w:cstheme="majorBidi"/>
-          <w:sz w:val="24"/>
-          <w:szCs w:val="24"/>
-          <w:lang w:val="en-US"/>
-        </w:rPr>
-        <w:t xml:space="preserve">The administrator accesses the attendance management system by entering their credentials such as name and password. After successfully logging in to the AMS system allows admin to navigate to settings page. </w:t>
-      </w:r>
-      <w:proofErr w:type="gramStart"/>
-      <w:r>
-        <w:rPr>
-          <w:rFonts w:asciiTheme="majorBidi" w:hAnsiTheme="majorBidi" w:cstheme="majorBidi"/>
-          <w:sz w:val="24"/>
-          <w:szCs w:val="24"/>
-          <w:lang w:val="en-US"/>
-        </w:rPr>
-        <w:t>System</w:t>
-      </w:r>
-      <w:proofErr w:type="gramEnd"/>
-      <w:r>
-        <w:rPr>
-          <w:rFonts w:asciiTheme="majorBidi" w:hAnsiTheme="majorBidi" w:cstheme="majorBidi"/>
-          <w:sz w:val="24"/>
-          <w:szCs w:val="24"/>
-          <w:lang w:val="en-US"/>
-        </w:rPr>
-        <w:t xml:space="preserve"> stores various settings that can be customized by </w:t>
-      </w:r>
-      <w:proofErr w:type="gramStart"/>
-      <w:r>
-        <w:rPr>
-          <w:rFonts w:asciiTheme="majorBidi" w:hAnsiTheme="majorBidi" w:cstheme="majorBidi"/>
-          <w:sz w:val="24"/>
-          <w:szCs w:val="24"/>
-          <w:lang w:val="en-US"/>
-        </w:rPr>
-        <w:t>admin</w:t>
-      </w:r>
-      <w:proofErr w:type="gramEnd"/>
-      <w:r>
-        <w:rPr>
-          <w:rFonts w:asciiTheme="majorBidi" w:hAnsiTheme="majorBidi" w:cstheme="majorBidi"/>
-          <w:sz w:val="24"/>
-          <w:szCs w:val="24"/>
-          <w:lang w:val="en-US"/>
-        </w:rPr>
-        <w:t xml:space="preserve"> so system allows admin to access and change these settings according to needs. The administrator can control a variety of system preferences such as</w:t>
+    </w:p>
+    <w:p>
+      <w:pPr>
+        <w:rPr>
+          <w:rFonts w:asciiTheme="majorBidi" w:hAnsiTheme="majorBidi" w:cstheme="majorBidi"/>
+          <w:sz w:val="24"/>
+          <w:szCs w:val="24"/>
+          <w:lang w:val="en-US"/>
+        </w:rPr>
+      </w:pPr>
+      <w:r>
+        <w:rPr>
+          <w:rFonts w:asciiTheme="majorBidi" w:hAnsiTheme="majorBidi" w:cstheme="majorBidi"/>
+          <w:sz w:val="24"/>
+          <w:szCs w:val="24"/>
+          <w:lang w:val="en-US"/>
+        </w:rPr>
+        <w:t>The administrator accesses the attendance management system by entering their credentials such as name and password. After successfully logging in to the AMS system allows admin to navigate to settings page. System stores various settings that can be customized by admin so system allows admin to access and change these settings according to needs. The administrator can control a variety of system preferences such as</w:t>
       </w:r>
     </w:p>
     <w:p>
@@ -11454,19 +10846,8 @@
           <w:szCs w:val="24"/>
           <w:lang w:val="en-US"/>
         </w:rPr>
-        <w:t xml:space="preserve">change attendance </w:t>
-      </w:r>
-      <w:proofErr w:type="gramStart"/>
-      <w:r>
-        <w:rPr>
-          <w:rFonts w:asciiTheme="majorBidi" w:hAnsiTheme="majorBidi" w:cstheme="majorBidi"/>
-          <w:sz w:val="24"/>
-          <w:szCs w:val="24"/>
-          <w:lang w:val="en-US"/>
-        </w:rPr>
-        <w:t>criteria</w:t>
-      </w:r>
-      <w:proofErr w:type="gramEnd"/>
+        <w:t>change attendance criteria</w:t>
+      </w:r>
     </w:p>
     <w:p>
       <w:pPr>
@@ -11502,27 +10883,7 @@
           <w:szCs w:val="24"/>
           <w:lang w:val="en-US"/>
         </w:rPr>
-        <w:t xml:space="preserve"> these settings according to </w:t>
-      </w:r>
-      <w:proofErr w:type="gramStart"/>
-      <w:r>
-        <w:rPr>
-          <w:rFonts w:asciiTheme="majorBidi" w:hAnsiTheme="majorBidi" w:cstheme="majorBidi"/>
-          <w:sz w:val="24"/>
-          <w:szCs w:val="24"/>
-          <w:lang w:val="en-US"/>
-        </w:rPr>
-        <w:t>need</w:t>
-      </w:r>
-      <w:proofErr w:type="gramEnd"/>
-      <w:r>
-        <w:rPr>
-          <w:rFonts w:asciiTheme="majorBidi" w:hAnsiTheme="majorBidi" w:cstheme="majorBidi"/>
-          <w:sz w:val="24"/>
-          <w:szCs w:val="24"/>
-          <w:lang w:val="en-US"/>
-        </w:rPr>
-        <w:t xml:space="preserve"> of organization and then save it.</w:t>
+        <w:t xml:space="preserve"> these settings according to need of organization and then save it.</w:t>
       </w:r>
     </w:p>
     <w:p>
@@ -11758,25 +11119,14 @@
           <w:lang w:val="en-US"/>
         </w:rPr>
       </w:pPr>
-      <w:proofErr w:type="gramStart"/>
-      <w:r>
-        <w:rPr>
-          <w:rFonts w:asciiTheme="majorBidi" w:hAnsiTheme="majorBidi" w:cstheme="majorBidi"/>
-          <w:sz w:val="24"/>
-          <w:szCs w:val="24"/>
-          <w:lang w:val="en-US"/>
-        </w:rPr>
-        <w:t>Teacher</w:t>
-      </w:r>
-      <w:proofErr w:type="gramEnd"/>
-      <w:r>
-        <w:rPr>
-          <w:rFonts w:asciiTheme="majorBidi" w:hAnsiTheme="majorBidi" w:cstheme="majorBidi"/>
-          <w:sz w:val="24"/>
-          <w:szCs w:val="24"/>
-          <w:lang w:val="en-US"/>
-        </w:rPr>
-        <w:t xml:space="preserve"> is responsible of marking students of selected class to ensure accuracy of attendance record</w:t>
+      <w:r>
+        <w:rPr>
+          <w:rFonts w:asciiTheme="majorBidi" w:hAnsiTheme="majorBidi" w:cstheme="majorBidi"/>
+          <w:sz w:val="24"/>
+          <w:szCs w:val="24"/>
+          <w:lang w:val="en-US"/>
+        </w:rPr>
+        <w:t>Teacher is responsible of marking students of selected class to ensure accuracy of attendance record</w:t>
       </w:r>
       <w:r>
         <w:rPr>
@@ -11826,19 +11176,8 @@
           <w:szCs w:val="24"/>
           <w:lang w:val="en-US"/>
         </w:rPr>
-        <w:t xml:space="preserve">Attends class and keeping track of their attendance </w:t>
-      </w:r>
-      <w:proofErr w:type="gramStart"/>
-      <w:r>
-        <w:rPr>
-          <w:rFonts w:asciiTheme="majorBidi" w:hAnsiTheme="majorBidi" w:cstheme="majorBidi"/>
-          <w:sz w:val="24"/>
-          <w:szCs w:val="24"/>
-          <w:lang w:val="en-US"/>
-        </w:rPr>
-        <w:t>percentage</w:t>
-      </w:r>
-      <w:proofErr w:type="gramEnd"/>
+        <w:t>Attends class and keeping track of their attendance percentage</w:t>
+      </w:r>
     </w:p>
     <w:p>
       <w:pPr>
@@ -11878,19 +11217,8 @@
           <w:szCs w:val="24"/>
           <w:lang w:val="en-US"/>
         </w:rPr>
-        <w:t xml:space="preserve">Monitors their child’s academic progress and ensure their regular attendance </w:t>
-      </w:r>
-      <w:proofErr w:type="gramStart"/>
-      <w:r>
-        <w:rPr>
-          <w:rFonts w:asciiTheme="majorBidi" w:hAnsiTheme="majorBidi" w:cstheme="majorBidi"/>
-          <w:sz w:val="24"/>
-          <w:szCs w:val="24"/>
-          <w:lang w:val="en-US"/>
-        </w:rPr>
-        <w:t>percentage</w:t>
-      </w:r>
-      <w:proofErr w:type="gramEnd"/>
+        <w:t>Monitors their child’s academic progress and ensure their regular attendance percentage</w:t>
+      </w:r>
     </w:p>
     <w:p>
       <w:pPr>
@@ -12002,27 +11330,7 @@
           <w:szCs w:val="24"/>
           <w:lang w:val="en-US"/>
         </w:rPr>
-        <w:t xml:space="preserve">The attendance management system has been updated with the attendance marks. Updates have been made to the </w:t>
-      </w:r>
-      <w:proofErr w:type="gramStart"/>
-      <w:r>
-        <w:rPr>
-          <w:rFonts w:asciiTheme="majorBidi" w:hAnsiTheme="majorBidi" w:cstheme="majorBidi"/>
-          <w:sz w:val="24"/>
-          <w:szCs w:val="24"/>
-          <w:lang w:val="en-US"/>
-        </w:rPr>
-        <w:t>student's</w:t>
-      </w:r>
-      <w:proofErr w:type="gramEnd"/>
-      <w:r>
-        <w:rPr>
-          <w:rFonts w:asciiTheme="majorBidi" w:hAnsiTheme="majorBidi" w:cstheme="majorBidi"/>
-          <w:sz w:val="24"/>
-          <w:szCs w:val="24"/>
-          <w:lang w:val="en-US"/>
-        </w:rPr>
-        <w:t xml:space="preserve"> attendance record.</w:t>
+        <w:t>The attendance management system has been updated with the attendance marks. Updates have been made to the student's attendance record.</w:t>
       </w:r>
     </w:p>
     <w:p>
@@ -12067,25 +11375,14 @@
           <w:lang w:val="en-US"/>
         </w:rPr>
       </w:pPr>
-      <w:proofErr w:type="gramStart"/>
-      <w:r>
-        <w:rPr>
-          <w:rFonts w:asciiTheme="majorBidi" w:hAnsiTheme="majorBidi" w:cstheme="majorBidi"/>
-          <w:sz w:val="24"/>
-          <w:szCs w:val="24"/>
-          <w:lang w:val="en-US"/>
-        </w:rPr>
-        <w:t>User logs</w:t>
-      </w:r>
-      <w:proofErr w:type="gramEnd"/>
-      <w:r>
-        <w:rPr>
-          <w:rFonts w:asciiTheme="majorBidi" w:hAnsiTheme="majorBidi" w:cstheme="majorBidi"/>
-          <w:sz w:val="24"/>
-          <w:szCs w:val="24"/>
-          <w:lang w:val="en-US"/>
-        </w:rPr>
-        <w:t xml:space="preserve"> in to the AMS with their authorized credentials.</w:t>
+      <w:r>
+        <w:rPr>
+          <w:rFonts w:asciiTheme="majorBidi" w:hAnsiTheme="majorBidi" w:cstheme="majorBidi"/>
+          <w:sz w:val="24"/>
+          <w:szCs w:val="24"/>
+          <w:lang w:val="en-US"/>
+        </w:rPr>
+        <w:t>User logs in to the AMS with their authorized credentials.</w:t>
       </w:r>
     </w:p>
     <w:p>
@@ -12102,45 +11399,14 @@
           <w:lang w:val="en-US"/>
         </w:rPr>
       </w:pPr>
-      <w:proofErr w:type="gramStart"/>
-      <w:r>
-        <w:rPr>
-          <w:rFonts w:asciiTheme="majorBidi" w:hAnsiTheme="majorBidi" w:cstheme="majorBidi"/>
-          <w:sz w:val="24"/>
-          <w:szCs w:val="24"/>
-          <w:lang w:val="en-US"/>
-        </w:rPr>
-        <w:t>User</w:t>
-      </w:r>
-      <w:proofErr w:type="gramEnd"/>
-      <w:r>
-        <w:rPr>
-          <w:rFonts w:asciiTheme="majorBidi" w:hAnsiTheme="majorBidi" w:cstheme="majorBidi"/>
-          <w:sz w:val="24"/>
-          <w:szCs w:val="24"/>
-          <w:lang w:val="en-US"/>
-        </w:rPr>
-        <w:t xml:space="preserve"> select </w:t>
-      </w:r>
-      <w:proofErr w:type="gramStart"/>
-      <w:r>
-        <w:rPr>
-          <w:rFonts w:asciiTheme="majorBidi" w:hAnsiTheme="majorBidi" w:cstheme="majorBidi"/>
-          <w:sz w:val="24"/>
-          <w:szCs w:val="24"/>
-          <w:lang w:val="en-US"/>
-        </w:rPr>
-        <w:t>particular</w:t>
-      </w:r>
-      <w:proofErr w:type="gramEnd"/>
-      <w:r>
-        <w:rPr>
-          <w:rFonts w:asciiTheme="majorBidi" w:hAnsiTheme="majorBidi" w:cstheme="majorBidi"/>
-          <w:sz w:val="24"/>
-          <w:szCs w:val="24"/>
-          <w:lang w:val="en-US"/>
-        </w:rPr>
-        <w:t xml:space="preserve"> class for whom they want to mark attendance for.</w:t>
+      <w:r>
+        <w:rPr>
+          <w:rFonts w:asciiTheme="majorBidi" w:hAnsiTheme="majorBidi" w:cstheme="majorBidi"/>
+          <w:sz w:val="24"/>
+          <w:szCs w:val="24"/>
+          <w:lang w:val="en-US"/>
+        </w:rPr>
+        <w:t>User select particular class for whom they want to mark attendance for.</w:t>
       </w:r>
     </w:p>
     <w:p>
@@ -12164,47 +11430,7 @@
           <w:szCs w:val="24"/>
           <w:lang w:val="en-US"/>
         </w:rPr>
-        <w:t xml:space="preserve">AMS </w:t>
-      </w:r>
-      <w:proofErr w:type="gramStart"/>
-      <w:r>
-        <w:rPr>
-          <w:rFonts w:asciiTheme="majorBidi" w:hAnsiTheme="majorBidi" w:cstheme="majorBidi"/>
-          <w:sz w:val="24"/>
-          <w:szCs w:val="24"/>
-          <w:lang w:val="en-US"/>
-        </w:rPr>
-        <w:t>retrieve</w:t>
-      </w:r>
-      <w:proofErr w:type="gramEnd"/>
-      <w:r>
-        <w:rPr>
-          <w:rFonts w:asciiTheme="majorBidi" w:hAnsiTheme="majorBidi" w:cstheme="majorBidi"/>
-          <w:sz w:val="24"/>
-          <w:szCs w:val="24"/>
-          <w:lang w:val="en-US"/>
-        </w:rPr>
-        <w:t xml:space="preserve"> the list of </w:t>
-      </w:r>
-      <w:proofErr w:type="gramStart"/>
-      <w:r>
-        <w:rPr>
-          <w:rFonts w:asciiTheme="majorBidi" w:hAnsiTheme="majorBidi" w:cstheme="majorBidi"/>
-          <w:sz w:val="24"/>
-          <w:szCs w:val="24"/>
-          <w:lang w:val="en-US"/>
-        </w:rPr>
-        <w:t>student</w:t>
-      </w:r>
-      <w:proofErr w:type="gramEnd"/>
-      <w:r>
-        <w:rPr>
-          <w:rFonts w:asciiTheme="majorBidi" w:hAnsiTheme="majorBidi" w:cstheme="majorBidi"/>
-          <w:sz w:val="24"/>
-          <w:szCs w:val="24"/>
-          <w:lang w:val="en-US"/>
-        </w:rPr>
-        <w:t xml:space="preserve"> enrolled in that particular class. A list of students enrolled in the given class and date is shown by the system, and any modifications made by the teacher are updated in real-time.</w:t>
+        <w:t>AMS retrieve the list of student enrolled in that particular class. A list of students enrolled in the given class and date is shown by the system, and any modifications made by the teacher are updated in real-time.</w:t>
       </w:r>
     </w:p>
     <w:p>
@@ -12453,19 +11679,8 @@
           <w:szCs w:val="24"/>
           <w:lang w:val="en-US"/>
         </w:rPr>
-        <w:t xml:space="preserve">Text must be visible from 1 </w:t>
-      </w:r>
-      <w:proofErr w:type="gramStart"/>
-      <w:r>
-        <w:rPr>
-          <w:rFonts w:asciiTheme="majorBidi" w:hAnsiTheme="majorBidi" w:cstheme="majorBidi"/>
-          <w:sz w:val="24"/>
-          <w:szCs w:val="24"/>
-          <w:lang w:val="en-US"/>
-        </w:rPr>
-        <w:t>meter</w:t>
-      </w:r>
-      <w:proofErr w:type="gramEnd"/>
+        <w:t>Text must be visible from 1 meter</w:t>
+      </w:r>
     </w:p>
     <w:p>
       <w:pPr>
@@ -12560,27 +11775,7 @@
           <w:szCs w:val="24"/>
           <w:lang w:val="en-US"/>
         </w:rPr>
-        <w:t xml:space="preserve">As required by the system, </w:t>
-      </w:r>
-      <w:proofErr w:type="gramStart"/>
-      <w:r>
-        <w:rPr>
-          <w:rFonts w:asciiTheme="majorBidi" w:hAnsiTheme="majorBidi" w:cstheme="majorBidi"/>
-          <w:sz w:val="24"/>
-          <w:szCs w:val="24"/>
-          <w:lang w:val="en-US"/>
-        </w:rPr>
-        <w:t>the typography</w:t>
-      </w:r>
-      <w:proofErr w:type="gramEnd"/>
-      <w:r>
-        <w:rPr>
-          <w:rFonts w:asciiTheme="majorBidi" w:hAnsiTheme="majorBidi" w:cstheme="majorBidi"/>
-          <w:sz w:val="24"/>
-          <w:szCs w:val="24"/>
-          <w:lang w:val="en-US"/>
-        </w:rPr>
-        <w:t xml:space="preserve"> is treated with extreme strictness.</w:t>
+        <w:t>As required by the system, the typography is treated with extreme strictness.</w:t>
       </w:r>
     </w:p>
     <w:p>
@@ -13022,19 +12217,8 @@
           <w:szCs w:val="24"/>
           <w:lang w:val="en-US"/>
         </w:rPr>
-        <w:t xml:space="preserve">: search </w:t>
-      </w:r>
-      <w:proofErr w:type="gramStart"/>
-      <w:r>
-        <w:rPr>
-          <w:rFonts w:asciiTheme="majorBidi" w:hAnsiTheme="majorBidi" w:cstheme="majorBidi"/>
-          <w:sz w:val="24"/>
-          <w:szCs w:val="24"/>
-          <w:lang w:val="en-US"/>
-        </w:rPr>
-        <w:t>student</w:t>
-      </w:r>
-      <w:proofErr w:type="gramEnd"/>
+        <w:t>: search student</w:t>
+      </w:r>
     </w:p>
     <w:p>
       <w:pPr>
@@ -13166,21 +12350,8 @@
           <w:szCs w:val="28"/>
           <w:lang w:val="en-US"/>
         </w:rPr>
-        <w:t xml:space="preserve">Stake holders and </w:t>
-      </w:r>
-      <w:proofErr w:type="gramStart"/>
-      <w:r>
-        <w:rPr>
-          <w:rFonts w:asciiTheme="majorBidi" w:hAnsiTheme="majorBidi" w:cstheme="majorBidi"/>
-          <w:b/>
-          <w:bCs/>
-          <w:sz w:val="28"/>
-          <w:szCs w:val="28"/>
-          <w:lang w:val="en-US"/>
-        </w:rPr>
-        <w:t>interest1;</w:t>
-      </w:r>
-      <w:proofErr w:type="gramEnd"/>
+        <w:t>Stake holders and interest1;</w:t>
+      </w:r>
     </w:p>
     <w:p>
       <w:pPr>
@@ -13227,27 +12398,7 @@
           <w:szCs w:val="24"/>
           <w:lang w:val="en-US"/>
         </w:rPr>
-        <w:t xml:space="preserve">A teacher can search for </w:t>
-      </w:r>
-      <w:proofErr w:type="gramStart"/>
-      <w:r>
-        <w:rPr>
-          <w:rFonts w:asciiTheme="majorBidi" w:hAnsiTheme="majorBidi" w:cstheme="majorBidi"/>
-          <w:sz w:val="24"/>
-          <w:szCs w:val="24"/>
-          <w:lang w:val="en-US"/>
-        </w:rPr>
-        <w:t>specific</w:t>
-      </w:r>
-      <w:proofErr w:type="gramEnd"/>
-      <w:r>
-        <w:rPr>
-          <w:rFonts w:asciiTheme="majorBidi" w:hAnsiTheme="majorBidi" w:cstheme="majorBidi"/>
-          <w:sz w:val="24"/>
-          <w:szCs w:val="24"/>
-          <w:lang w:val="en-US"/>
-        </w:rPr>
-        <w:t xml:space="preserve"> student’s attendance record quickly and easily.</w:t>
+        <w:t>A teacher can search for specific student’s attendance record quickly and easily.</w:t>
       </w:r>
     </w:p>
     <w:p>
@@ -13343,27 +12494,7 @@
           <w:szCs w:val="24"/>
           <w:lang w:val="en-US"/>
         </w:rPr>
-        <w:t xml:space="preserve">      They want to maintain accurate attendance records for academic and administrative </w:t>
-      </w:r>
-      <w:proofErr w:type="gramStart"/>
-      <w:r>
-        <w:rPr>
-          <w:rFonts w:asciiTheme="majorBidi" w:hAnsiTheme="majorBidi" w:cstheme="majorBidi"/>
-          <w:sz w:val="24"/>
-          <w:szCs w:val="24"/>
-          <w:lang w:val="en-US"/>
-        </w:rPr>
-        <w:t>purpose</w:t>
-      </w:r>
-      <w:proofErr w:type="gramEnd"/>
-      <w:r>
-        <w:rPr>
-          <w:rFonts w:asciiTheme="majorBidi" w:hAnsiTheme="majorBidi" w:cstheme="majorBidi"/>
-          <w:sz w:val="24"/>
-          <w:szCs w:val="24"/>
-          <w:lang w:val="en-US"/>
-        </w:rPr>
-        <w:t>.</w:t>
+        <w:t xml:space="preserve">      They want to maintain accurate attendance records for academic and administrative purpose.</w:t>
       </w:r>
     </w:p>
     <w:p>
@@ -13686,7 +12817,6 @@
           <w:lang w:val="en-US"/>
         </w:rPr>
       </w:pPr>
-      <w:proofErr w:type="gramStart"/>
       <w:r>
         <w:rPr>
           <w:rFonts w:asciiTheme="majorBidi" w:hAnsiTheme="majorBidi" w:cstheme="majorBidi"/>
@@ -13698,7 +12828,6 @@
         </w:rPr>
         <w:t>Extensions;</w:t>
       </w:r>
-      <w:proofErr w:type="gramEnd"/>
     </w:p>
     <w:p>
       <w:pPr>
@@ -13993,19 +13122,8 @@
           <w:szCs w:val="24"/>
           <w:lang w:val="en-US"/>
         </w:rPr>
-        <w:t xml:space="preserve">check </w:t>
-      </w:r>
-      <w:proofErr w:type="gramStart"/>
-      <w:r>
-        <w:rPr>
-          <w:rFonts w:asciiTheme="majorBidi" w:hAnsiTheme="majorBidi" w:cstheme="majorBidi"/>
-          <w:sz w:val="24"/>
-          <w:szCs w:val="24"/>
-          <w:lang w:val="en-US"/>
-        </w:rPr>
-        <w:t>class</w:t>
-      </w:r>
-      <w:proofErr w:type="gramEnd"/>
+        <w:t>check class</w:t>
+      </w:r>
     </w:p>
     <w:p>
       <w:pPr>
@@ -14178,45 +13296,14 @@
           <w:lang w:val="en-US"/>
         </w:rPr>
       </w:pPr>
-      <w:proofErr w:type="gramStart"/>
-      <w:r>
-        <w:rPr>
-          <w:rFonts w:asciiTheme="majorBidi" w:hAnsiTheme="majorBidi" w:cstheme="majorBidi"/>
-          <w:sz w:val="24"/>
-          <w:szCs w:val="24"/>
-          <w:lang w:val="en-US"/>
-        </w:rPr>
-        <w:t>Teacher</w:t>
-      </w:r>
-      <w:proofErr w:type="gramEnd"/>
-      <w:r>
-        <w:rPr>
-          <w:rFonts w:asciiTheme="majorBidi" w:hAnsiTheme="majorBidi" w:cstheme="majorBidi"/>
-          <w:sz w:val="24"/>
-          <w:szCs w:val="24"/>
-          <w:lang w:val="en-US"/>
-        </w:rPr>
-        <w:t xml:space="preserve"> wants to mark attendance of students therefore teacher check the class and </w:t>
-      </w:r>
-      <w:proofErr w:type="gramStart"/>
-      <w:r>
-        <w:rPr>
-          <w:rFonts w:asciiTheme="majorBidi" w:hAnsiTheme="majorBidi" w:cstheme="majorBidi"/>
-          <w:sz w:val="24"/>
-          <w:szCs w:val="24"/>
-          <w:lang w:val="en-US"/>
-        </w:rPr>
-        <w:t>section</w:t>
-      </w:r>
-      <w:proofErr w:type="gramEnd"/>
-      <w:r>
-        <w:rPr>
-          <w:rFonts w:asciiTheme="majorBidi" w:hAnsiTheme="majorBidi" w:cstheme="majorBidi"/>
-          <w:sz w:val="24"/>
-          <w:szCs w:val="24"/>
-          <w:lang w:val="en-US"/>
-        </w:rPr>
-        <w:t xml:space="preserve"> so they are able to take attendance quickly and easily, and having accurate attendance record for their classes.</w:t>
+      <w:r>
+        <w:rPr>
+          <w:rFonts w:asciiTheme="majorBidi" w:hAnsiTheme="majorBidi" w:cstheme="majorBidi"/>
+          <w:sz w:val="24"/>
+          <w:szCs w:val="24"/>
+          <w:lang w:val="en-US"/>
+        </w:rPr>
+        <w:t>Teacher wants to mark attendance of students therefore teacher check the class and section so they are able to take attendance quickly and easily, and having accurate attendance record for their classes.</w:t>
       </w:r>
     </w:p>
     <w:p>
@@ -14276,27 +13363,7 @@
           <w:szCs w:val="24"/>
           <w:lang w:val="en-US"/>
         </w:rPr>
-        <w:t xml:space="preserve">Admin has an interest in ensuring that attendance </w:t>
-      </w:r>
-      <w:proofErr w:type="gramStart"/>
-      <w:r>
-        <w:rPr>
-          <w:rFonts w:asciiTheme="majorBidi" w:hAnsiTheme="majorBidi" w:cstheme="majorBidi"/>
-          <w:sz w:val="24"/>
-          <w:szCs w:val="24"/>
-          <w:lang w:val="en-US"/>
-        </w:rPr>
-        <w:t>record is</w:t>
-      </w:r>
-      <w:proofErr w:type="gramEnd"/>
-      <w:r>
-        <w:rPr>
-          <w:rFonts w:asciiTheme="majorBidi" w:hAnsiTheme="majorBidi" w:cstheme="majorBidi"/>
-          <w:sz w:val="24"/>
-          <w:szCs w:val="24"/>
-          <w:lang w:val="en-US"/>
-        </w:rPr>
-        <w:t xml:space="preserve"> being kept accurately and any issue with attendance can be addressed in timely manner.</w:t>
+        <w:t>Admin has an interest in ensuring that attendance record is being kept accurately and any issue with attendance can be addressed in timely manner.</w:t>
       </w:r>
     </w:p>
     <w:p>
@@ -14348,25 +13415,14 @@
           <w:lang w:val="en-US"/>
         </w:rPr>
       </w:pPr>
-      <w:proofErr w:type="gramStart"/>
-      <w:r>
-        <w:rPr>
-          <w:rFonts w:asciiTheme="majorBidi" w:hAnsiTheme="majorBidi" w:cstheme="majorBidi"/>
-          <w:sz w:val="24"/>
-          <w:szCs w:val="24"/>
-          <w:lang w:val="en-US"/>
-        </w:rPr>
-        <w:t>User</w:t>
-      </w:r>
-      <w:proofErr w:type="gramEnd"/>
-      <w:r>
-        <w:rPr>
-          <w:rFonts w:asciiTheme="majorBidi" w:hAnsiTheme="majorBidi" w:cstheme="majorBidi"/>
-          <w:sz w:val="24"/>
-          <w:szCs w:val="24"/>
-          <w:lang w:val="en-US"/>
-        </w:rPr>
-        <w:t xml:space="preserve"> must have proper access to AMS and class must be registered in AMS.</w:t>
+      <w:r>
+        <w:rPr>
+          <w:rFonts w:asciiTheme="majorBidi" w:hAnsiTheme="majorBidi" w:cstheme="majorBidi"/>
+          <w:sz w:val="24"/>
+          <w:szCs w:val="24"/>
+          <w:lang w:val="en-US"/>
+        </w:rPr>
+        <w:t>User must have proper access to AMS and class must be registered in AMS.</w:t>
       </w:r>
     </w:p>
     <w:p>
@@ -14407,25 +13463,14 @@
           <w:lang w:val="en-US"/>
         </w:rPr>
       </w:pPr>
-      <w:proofErr w:type="gramStart"/>
-      <w:r>
-        <w:rPr>
-          <w:rFonts w:asciiTheme="majorBidi" w:hAnsiTheme="majorBidi" w:cstheme="majorBidi"/>
-          <w:sz w:val="24"/>
-          <w:szCs w:val="24"/>
-          <w:lang w:val="en-US"/>
-        </w:rPr>
-        <w:t>User</w:t>
-      </w:r>
-      <w:proofErr w:type="gramEnd"/>
-      <w:r>
-        <w:rPr>
-          <w:rFonts w:asciiTheme="majorBidi" w:hAnsiTheme="majorBidi" w:cstheme="majorBidi"/>
-          <w:sz w:val="24"/>
-          <w:szCs w:val="24"/>
-          <w:lang w:val="en-US"/>
-        </w:rPr>
-        <w:t xml:space="preserve"> has successfully selected the class and particular section of which attendance is to be marked. And the attendance record of selected class has been displayed.</w:t>
+      <w:r>
+        <w:rPr>
+          <w:rFonts w:asciiTheme="majorBidi" w:hAnsiTheme="majorBidi" w:cstheme="majorBidi"/>
+          <w:sz w:val="24"/>
+          <w:szCs w:val="24"/>
+          <w:lang w:val="en-US"/>
+        </w:rPr>
+        <w:t>User has successfully selected the class and particular section of which attendance is to be marked. And the attendance record of selected class has been displayed.</w:t>
       </w:r>
     </w:p>
     <w:p>
@@ -14972,25 +14017,14 @@
           <w:lang w:val="en-US"/>
         </w:rPr>
       </w:pPr>
-      <w:proofErr w:type="gramStart"/>
-      <w:r>
-        <w:rPr>
-          <w:rFonts w:asciiTheme="majorBidi" w:hAnsiTheme="majorBidi" w:cstheme="majorBidi"/>
-          <w:sz w:val="24"/>
-          <w:szCs w:val="24"/>
-          <w:lang w:val="en-US"/>
-        </w:rPr>
-        <w:t>User</w:t>
-      </w:r>
-      <w:proofErr w:type="gramEnd"/>
-      <w:r>
-        <w:rPr>
-          <w:rFonts w:asciiTheme="majorBidi" w:hAnsiTheme="majorBidi" w:cstheme="majorBidi"/>
-          <w:sz w:val="24"/>
-          <w:szCs w:val="24"/>
-          <w:lang w:val="en-US"/>
-        </w:rPr>
-        <w:t xml:space="preserve"> should be given options for class to select so they don’t have to write full name and then section of that class and saves time.</w:t>
+      <w:r>
+        <w:rPr>
+          <w:rFonts w:asciiTheme="majorBidi" w:hAnsiTheme="majorBidi" w:cstheme="majorBidi"/>
+          <w:sz w:val="24"/>
+          <w:szCs w:val="24"/>
+          <w:lang w:val="en-US"/>
+        </w:rPr>
+        <w:t>User should be given options for class to select so they don’t have to write full name and then section of that class and saves time.</w:t>
       </w:r>
     </w:p>
     <w:p>
@@ -15073,19 +14107,8 @@
           <w:szCs w:val="24"/>
           <w:lang w:val="en-US"/>
         </w:rPr>
-        <w:t xml:space="preserve">view </w:t>
-      </w:r>
-      <w:proofErr w:type="gramStart"/>
-      <w:r>
-        <w:rPr>
-          <w:rFonts w:asciiTheme="majorBidi" w:hAnsiTheme="majorBidi" w:cstheme="majorBidi"/>
-          <w:sz w:val="24"/>
-          <w:szCs w:val="24"/>
-          <w:lang w:val="en-US"/>
-        </w:rPr>
-        <w:t>attendance</w:t>
-      </w:r>
-      <w:proofErr w:type="gramEnd"/>
+        <w:t>view attendance</w:t>
+      </w:r>
     </w:p>
     <w:p>
       <w:pPr>
@@ -15824,19 +14847,8 @@
           <w:szCs w:val="24"/>
           <w:lang w:val="en-US"/>
         </w:rPr>
-        <w:t xml:space="preserve">communicate with </w:t>
-      </w:r>
-      <w:proofErr w:type="gramStart"/>
-      <w:r>
-        <w:rPr>
-          <w:rFonts w:asciiTheme="majorBidi" w:hAnsiTheme="majorBidi" w:cstheme="majorBidi"/>
-          <w:sz w:val="24"/>
-          <w:szCs w:val="24"/>
-          <w:lang w:val="en-US"/>
-        </w:rPr>
-        <w:t>teacher</w:t>
-      </w:r>
-      <w:proofErr w:type="gramEnd"/>
+        <w:t>communicate with teacher</w:t>
+      </w:r>
     </w:p>
     <w:p>
       <w:pPr>
@@ -15991,45 +15003,14 @@
           <w:lang w:val="en-US"/>
         </w:rPr>
       </w:pPr>
-      <w:proofErr w:type="gramStart"/>
-      <w:r>
-        <w:rPr>
-          <w:rFonts w:asciiTheme="majorBidi" w:hAnsiTheme="majorBidi" w:cstheme="majorBidi"/>
-          <w:sz w:val="24"/>
-          <w:szCs w:val="24"/>
-          <w:lang w:val="en-US"/>
-        </w:rPr>
-        <w:t>Guardian</w:t>
-      </w:r>
-      <w:proofErr w:type="gramEnd"/>
-      <w:r>
-        <w:rPr>
-          <w:rFonts w:asciiTheme="majorBidi" w:hAnsiTheme="majorBidi" w:cstheme="majorBidi"/>
-          <w:sz w:val="24"/>
-          <w:szCs w:val="24"/>
-          <w:lang w:val="en-US"/>
-        </w:rPr>
-        <w:t xml:space="preserve"> wants to </w:t>
-      </w:r>
-      <w:proofErr w:type="gramStart"/>
-      <w:r>
-        <w:rPr>
-          <w:rFonts w:asciiTheme="majorBidi" w:hAnsiTheme="majorBidi" w:cstheme="majorBidi"/>
-          <w:sz w:val="24"/>
-          <w:szCs w:val="24"/>
-          <w:lang w:val="en-US"/>
-        </w:rPr>
-        <w:t>monitors</w:t>
-      </w:r>
-      <w:proofErr w:type="gramEnd"/>
-      <w:r>
-        <w:rPr>
-          <w:rFonts w:asciiTheme="majorBidi" w:hAnsiTheme="majorBidi" w:cstheme="majorBidi"/>
-          <w:sz w:val="24"/>
-          <w:szCs w:val="24"/>
-          <w:lang w:val="en-US"/>
-        </w:rPr>
-        <w:t xml:space="preserve"> their child’s attendance and incase of more absenteeism they can contact with teacher try to solve problem.</w:t>
+      <w:r>
+        <w:rPr>
+          <w:rFonts w:asciiTheme="majorBidi" w:hAnsiTheme="majorBidi" w:cstheme="majorBidi"/>
+          <w:sz w:val="24"/>
+          <w:szCs w:val="24"/>
+          <w:lang w:val="en-US"/>
+        </w:rPr>
+        <w:t>Guardian wants to monitors their child’s attendance and incase of more absenteeism they can contact with teacher try to solve problem.</w:t>
       </w:r>
     </w:p>
     <w:p>
@@ -16100,27 +15081,7 @@
           <w:lang w:val="en-US"/>
         </w:rPr>
         <w:lastRenderedPageBreak/>
-        <w:t xml:space="preserve">Teacher must have provided </w:t>
-      </w:r>
-      <w:proofErr w:type="gramStart"/>
-      <w:r>
-        <w:rPr>
-          <w:rFonts w:asciiTheme="majorBidi" w:hAnsiTheme="majorBidi" w:cstheme="majorBidi"/>
-          <w:sz w:val="24"/>
-          <w:szCs w:val="24"/>
-          <w:lang w:val="en-US"/>
-        </w:rPr>
-        <w:t>mean</w:t>
-      </w:r>
-      <w:proofErr w:type="gramEnd"/>
-      <w:r>
-        <w:rPr>
-          <w:rFonts w:asciiTheme="majorBidi" w:hAnsiTheme="majorBidi" w:cstheme="majorBidi"/>
-          <w:sz w:val="24"/>
-          <w:szCs w:val="24"/>
-          <w:lang w:val="en-US"/>
-        </w:rPr>
-        <w:t xml:space="preserve"> of communication for guardian such as phone no, email address or messaging platform.</w:t>
+        <w:t>Teacher must have provided mean of communication for guardian such as phone no, email address or messaging platform.</w:t>
       </w:r>
     </w:p>
     <w:p>
@@ -16169,27 +15130,7 @@
           <w:szCs w:val="24"/>
           <w:lang w:val="en-US"/>
         </w:rPr>
-        <w:t xml:space="preserve">Guardian </w:t>
-      </w:r>
-      <w:proofErr w:type="gramStart"/>
-      <w:r>
-        <w:rPr>
-          <w:rFonts w:asciiTheme="majorBidi" w:hAnsiTheme="majorBidi" w:cstheme="majorBidi"/>
-          <w:sz w:val="24"/>
-          <w:szCs w:val="24"/>
-          <w:lang w:val="en-US"/>
-        </w:rPr>
-        <w:t>received</w:t>
-      </w:r>
-      <w:proofErr w:type="gramEnd"/>
-      <w:r>
-        <w:rPr>
-          <w:rFonts w:asciiTheme="majorBidi" w:hAnsiTheme="majorBidi" w:cstheme="majorBidi"/>
-          <w:sz w:val="24"/>
-          <w:szCs w:val="24"/>
-          <w:lang w:val="en-US"/>
-        </w:rPr>
-        <w:t xml:space="preserve"> response from teacher and their communication is stored for future reference. </w:t>
+        <w:t xml:space="preserve">Guardian received response from teacher and their communication is stored for future reference. </w:t>
       </w:r>
     </w:p>
     <w:p>
@@ -16541,23 +15482,13 @@
                 <w:szCs w:val="24"/>
               </w:rPr>
             </w:pPr>
-            <w:proofErr w:type="gramStart"/>
-            <w:r>
-              <w:rPr>
-                <w:rFonts w:asciiTheme="majorBidi" w:hAnsiTheme="majorBidi" w:cstheme="majorBidi"/>
-                <w:sz w:val="24"/>
-                <w:szCs w:val="24"/>
-              </w:rPr>
-              <w:t>User</w:t>
-            </w:r>
-            <w:proofErr w:type="gramEnd"/>
-            <w:r>
-              <w:rPr>
-                <w:rFonts w:asciiTheme="majorBidi" w:hAnsiTheme="majorBidi" w:cstheme="majorBidi"/>
-                <w:sz w:val="24"/>
-                <w:szCs w:val="24"/>
-              </w:rPr>
-              <w:t xml:space="preserve"> write message to teacher regarding </w:t>
+            <w:r>
+              <w:rPr>
+                <w:rFonts w:asciiTheme="majorBidi" w:hAnsiTheme="majorBidi" w:cstheme="majorBidi"/>
+                <w:sz w:val="24"/>
+                <w:szCs w:val="24"/>
+              </w:rPr>
+              <w:t xml:space="preserve">User write message to teacher regarding </w:t>
             </w:r>
             <w:r>
               <w:rPr>
@@ -16754,23 +15685,13 @@
                 <w:szCs w:val="24"/>
               </w:rPr>
             </w:pPr>
-            <w:proofErr w:type="gramStart"/>
-            <w:r>
-              <w:rPr>
-                <w:rFonts w:asciiTheme="majorBidi" w:hAnsiTheme="majorBidi" w:cstheme="majorBidi"/>
-                <w:sz w:val="24"/>
-                <w:szCs w:val="24"/>
-              </w:rPr>
-              <w:t>User</w:t>
-            </w:r>
-            <w:proofErr w:type="gramEnd"/>
-            <w:r>
-              <w:rPr>
-                <w:rFonts w:asciiTheme="majorBidi" w:hAnsiTheme="majorBidi" w:cstheme="majorBidi"/>
-                <w:sz w:val="24"/>
-                <w:szCs w:val="24"/>
-              </w:rPr>
-              <w:t xml:space="preserve"> try to send empty message</w:t>
+            <w:r>
+              <w:rPr>
+                <w:rFonts w:asciiTheme="majorBidi" w:hAnsiTheme="majorBidi" w:cstheme="majorBidi"/>
+                <w:sz w:val="24"/>
+                <w:szCs w:val="24"/>
+              </w:rPr>
+              <w:t>User try to send empty message</w:t>
             </w:r>
           </w:p>
         </w:tc>
@@ -16931,19 +15852,8 @@
           <w:szCs w:val="24"/>
           <w:lang w:val="en-US"/>
         </w:rPr>
-        <w:t xml:space="preserve">update </w:t>
-      </w:r>
-      <w:proofErr w:type="gramStart"/>
-      <w:r>
-        <w:rPr>
-          <w:rFonts w:asciiTheme="majorBidi" w:hAnsiTheme="majorBidi" w:cstheme="majorBidi"/>
-          <w:sz w:val="24"/>
-          <w:szCs w:val="24"/>
-          <w:lang w:val="en-US"/>
-        </w:rPr>
-        <w:t>information</w:t>
-      </w:r>
-      <w:proofErr w:type="gramEnd"/>
+        <w:t>update information</w:t>
+      </w:r>
     </w:p>
     <w:p>
       <w:pPr>
@@ -17182,25 +16092,14 @@
           <w:lang w:val="en-US"/>
         </w:rPr>
       </w:pPr>
-      <w:proofErr w:type="gramStart"/>
-      <w:r>
-        <w:rPr>
-          <w:rFonts w:asciiTheme="majorBidi" w:hAnsiTheme="majorBidi" w:cstheme="majorBidi"/>
-          <w:sz w:val="24"/>
-          <w:szCs w:val="24"/>
-          <w:lang w:val="en-US"/>
-        </w:rPr>
-        <w:t>Teacher has</w:t>
-      </w:r>
-      <w:proofErr w:type="gramEnd"/>
-      <w:r>
-        <w:rPr>
-          <w:rFonts w:asciiTheme="majorBidi" w:hAnsiTheme="majorBidi" w:cstheme="majorBidi"/>
-          <w:sz w:val="24"/>
-          <w:szCs w:val="24"/>
-          <w:lang w:val="en-US"/>
-        </w:rPr>
-        <w:t xml:space="preserve"> interest in accessing accurate information for academic purpose. </w:t>
+      <w:r>
+        <w:rPr>
+          <w:rFonts w:asciiTheme="majorBidi" w:hAnsiTheme="majorBidi" w:cstheme="majorBidi"/>
+          <w:sz w:val="24"/>
+          <w:szCs w:val="24"/>
+          <w:lang w:val="en-US"/>
+        </w:rPr>
+        <w:t xml:space="preserve">Teacher has interest in accessing accurate information for academic purpose. </w:t>
       </w:r>
     </w:p>
     <w:p>
@@ -17316,27 +16215,7 @@
           <w:szCs w:val="24"/>
           <w:lang w:val="en-US"/>
         </w:rPr>
-        <w:t xml:space="preserve">User must login to AMS and </w:t>
-      </w:r>
-      <w:proofErr w:type="gramStart"/>
-      <w:r>
-        <w:rPr>
-          <w:rFonts w:asciiTheme="majorBidi" w:hAnsiTheme="majorBidi" w:cstheme="majorBidi"/>
-          <w:sz w:val="24"/>
-          <w:szCs w:val="24"/>
-          <w:lang w:val="en-US"/>
-        </w:rPr>
-        <w:t>has</w:t>
-      </w:r>
-      <w:proofErr w:type="gramEnd"/>
-      <w:r>
-        <w:rPr>
-          <w:rFonts w:asciiTheme="majorBidi" w:hAnsiTheme="majorBidi" w:cstheme="majorBidi"/>
-          <w:sz w:val="24"/>
-          <w:szCs w:val="24"/>
-          <w:lang w:val="en-US"/>
-        </w:rPr>
-        <w:t xml:space="preserve"> appropriate permission to update information.</w:t>
+        <w:t>User must login to AMS and has appropriate permission to update information.</w:t>
       </w:r>
     </w:p>
     <w:p>
@@ -17580,25 +16459,7 @@
                 <w:sz w:val="24"/>
                 <w:szCs w:val="24"/>
               </w:rPr>
-              <w:t xml:space="preserve">The system presents the use with a form to update relevant information such as name, </w:t>
-            </w:r>
-            <w:proofErr w:type="gramStart"/>
-            <w:r>
-              <w:rPr>
-                <w:rFonts w:asciiTheme="majorBidi" w:hAnsiTheme="majorBidi" w:cstheme="majorBidi"/>
-                <w:sz w:val="24"/>
-                <w:szCs w:val="24"/>
-              </w:rPr>
-              <w:t>password</w:t>
-            </w:r>
-            <w:proofErr w:type="gramEnd"/>
-            <w:r>
-              <w:rPr>
-                <w:rFonts w:asciiTheme="majorBidi" w:hAnsiTheme="majorBidi" w:cstheme="majorBidi"/>
-                <w:sz w:val="24"/>
-                <w:szCs w:val="24"/>
-              </w:rPr>
-              <w:t xml:space="preserve"> and contact details.</w:t>
+              <w:t>The system presents the use with a form to update relevant information such as name, password and contact details.</w:t>
             </w:r>
           </w:p>
         </w:tc>
@@ -17625,23 +16486,13 @@
                 <w:szCs w:val="24"/>
               </w:rPr>
             </w:pPr>
-            <w:proofErr w:type="gramStart"/>
-            <w:r>
-              <w:rPr>
-                <w:rFonts w:asciiTheme="majorBidi" w:hAnsiTheme="majorBidi" w:cstheme="majorBidi"/>
-                <w:sz w:val="24"/>
-                <w:szCs w:val="24"/>
-              </w:rPr>
-              <w:t>User</w:t>
-            </w:r>
-            <w:proofErr w:type="gramEnd"/>
-            <w:r>
-              <w:rPr>
-                <w:rFonts w:asciiTheme="majorBidi" w:hAnsiTheme="majorBidi" w:cstheme="majorBidi"/>
-                <w:sz w:val="24"/>
-                <w:szCs w:val="24"/>
-              </w:rPr>
-              <w:t xml:space="preserve"> update the information as required </w:t>
+            <w:r>
+              <w:rPr>
+                <w:rFonts w:asciiTheme="majorBidi" w:hAnsiTheme="majorBidi" w:cstheme="majorBidi"/>
+                <w:sz w:val="24"/>
+                <w:szCs w:val="24"/>
+              </w:rPr>
+              <w:t xml:space="preserve">User update the information as required </w:t>
             </w:r>
           </w:p>
         </w:tc>
@@ -17699,23 +16550,13 @@
                 <w:szCs w:val="24"/>
               </w:rPr>
             </w:pPr>
-            <w:proofErr w:type="gramStart"/>
-            <w:r>
-              <w:rPr>
-                <w:rFonts w:asciiTheme="majorBidi" w:hAnsiTheme="majorBidi" w:cstheme="majorBidi"/>
-                <w:sz w:val="24"/>
-                <w:szCs w:val="24"/>
-              </w:rPr>
-              <w:t>User</w:t>
-            </w:r>
-            <w:proofErr w:type="gramEnd"/>
-            <w:r>
-              <w:rPr>
-                <w:rFonts w:asciiTheme="majorBidi" w:hAnsiTheme="majorBidi" w:cstheme="majorBidi"/>
-                <w:sz w:val="24"/>
-                <w:szCs w:val="24"/>
-              </w:rPr>
-              <w:t xml:space="preserve"> confirm the changes </w:t>
+            <w:r>
+              <w:rPr>
+                <w:rFonts w:asciiTheme="majorBidi" w:hAnsiTheme="majorBidi" w:cstheme="majorBidi"/>
+                <w:sz w:val="24"/>
+                <w:szCs w:val="24"/>
+              </w:rPr>
+              <w:t xml:space="preserve">User confirm the changes </w:t>
             </w:r>
           </w:p>
         </w:tc>
@@ -17975,23 +16816,13 @@
                 <w:szCs w:val="24"/>
               </w:rPr>
             </w:pPr>
-            <w:proofErr w:type="gramStart"/>
-            <w:r>
-              <w:rPr>
-                <w:rFonts w:asciiTheme="majorBidi" w:hAnsiTheme="majorBidi" w:cstheme="majorBidi"/>
-                <w:sz w:val="24"/>
-                <w:szCs w:val="24"/>
-              </w:rPr>
-              <w:t>User</w:t>
-            </w:r>
-            <w:proofErr w:type="gramEnd"/>
-            <w:r>
-              <w:rPr>
-                <w:rFonts w:asciiTheme="majorBidi" w:hAnsiTheme="majorBidi" w:cstheme="majorBidi"/>
-                <w:sz w:val="24"/>
-                <w:szCs w:val="24"/>
-              </w:rPr>
-              <w:t xml:space="preserve"> cancel the changes by click on cancel button</w:t>
+            <w:r>
+              <w:rPr>
+                <w:rFonts w:asciiTheme="majorBidi" w:hAnsiTheme="majorBidi" w:cstheme="majorBidi"/>
+                <w:sz w:val="24"/>
+                <w:szCs w:val="24"/>
+              </w:rPr>
+              <w:t>User cancel the changes by click on cancel button</w:t>
             </w:r>
           </w:p>
         </w:tc>
@@ -18184,25 +17015,14 @@
           <w:lang w:val="en-US"/>
         </w:rPr>
       </w:pPr>
-      <w:proofErr w:type="gramStart"/>
-      <w:r>
-        <w:rPr>
-          <w:rFonts w:asciiTheme="majorBidi" w:hAnsiTheme="majorBidi" w:cstheme="majorBidi"/>
-          <w:sz w:val="24"/>
-          <w:szCs w:val="24"/>
-          <w:lang w:val="en-US"/>
-        </w:rPr>
-        <w:t>System</w:t>
-      </w:r>
-      <w:proofErr w:type="gramEnd"/>
-      <w:r>
-        <w:rPr>
-          <w:rFonts w:asciiTheme="majorBidi" w:hAnsiTheme="majorBidi" w:cstheme="majorBidi"/>
-          <w:sz w:val="24"/>
-          <w:szCs w:val="24"/>
-          <w:lang w:val="en-US"/>
-        </w:rPr>
-        <w:t xml:space="preserve"> should have user friendly interface that is easy to navigate and use.</w:t>
+      <w:r>
+        <w:rPr>
+          <w:rFonts w:asciiTheme="majorBidi" w:hAnsiTheme="majorBidi" w:cstheme="majorBidi"/>
+          <w:sz w:val="24"/>
+          <w:szCs w:val="24"/>
+          <w:lang w:val="en-US"/>
+        </w:rPr>
+        <w:t>System should have user friendly interface that is easy to navigate and use.</w:t>
       </w:r>
     </w:p>
     <w:p>
@@ -18280,19 +17100,8 @@
           <w:szCs w:val="24"/>
           <w:lang w:val="en-US"/>
         </w:rPr>
-        <w:t xml:space="preserve"> edit </w:t>
-      </w:r>
-      <w:proofErr w:type="gramStart"/>
-      <w:r>
-        <w:rPr>
-          <w:rFonts w:asciiTheme="majorBidi" w:hAnsiTheme="majorBidi" w:cstheme="majorBidi"/>
-          <w:sz w:val="24"/>
-          <w:szCs w:val="24"/>
-          <w:lang w:val="en-US"/>
-        </w:rPr>
-        <w:t>profile</w:t>
-      </w:r>
-      <w:proofErr w:type="gramEnd"/>
+        <w:t xml:space="preserve"> edit profile</w:t>
+      </w:r>
     </w:p>
     <w:p>
       <w:pPr>
@@ -18741,27 +17550,7 @@
           <w:szCs w:val="24"/>
           <w:lang w:val="en-US"/>
         </w:rPr>
-        <w:t xml:space="preserve">If necessary, </w:t>
-      </w:r>
-      <w:proofErr w:type="gramStart"/>
-      <w:r>
-        <w:rPr>
-          <w:rFonts w:asciiTheme="majorBidi" w:hAnsiTheme="majorBidi" w:cstheme="majorBidi"/>
-          <w:sz w:val="24"/>
-          <w:szCs w:val="24"/>
-          <w:lang w:val="en-US"/>
-        </w:rPr>
-        <w:t>teacher</w:t>
-      </w:r>
-      <w:proofErr w:type="gramEnd"/>
-      <w:r>
-        <w:rPr>
-          <w:rFonts w:asciiTheme="majorBidi" w:hAnsiTheme="majorBidi" w:cstheme="majorBidi"/>
-          <w:sz w:val="24"/>
-          <w:szCs w:val="24"/>
-          <w:lang w:val="en-US"/>
-        </w:rPr>
-        <w:t xml:space="preserve"> can alter the student's attendance history.</w:t>
+        <w:t>If necessary, teacher can alter the student's attendance history.</w:t>
       </w:r>
     </w:p>
     <w:p>
@@ -18785,27 +17574,7 @@
           <w:szCs w:val="24"/>
           <w:lang w:val="en-US"/>
         </w:rPr>
-        <w:t xml:space="preserve">Users can logout of </w:t>
-      </w:r>
-      <w:proofErr w:type="gramStart"/>
-      <w:r>
-        <w:rPr>
-          <w:rFonts w:asciiTheme="majorBidi" w:hAnsiTheme="majorBidi" w:cstheme="majorBidi"/>
-          <w:sz w:val="24"/>
-          <w:szCs w:val="24"/>
-          <w:lang w:val="en-US"/>
-        </w:rPr>
-        <w:t>system</w:t>
-      </w:r>
-      <w:proofErr w:type="gramEnd"/>
-      <w:r>
-        <w:rPr>
-          <w:rFonts w:asciiTheme="majorBidi" w:hAnsiTheme="majorBidi" w:cstheme="majorBidi"/>
-          <w:sz w:val="24"/>
-          <w:szCs w:val="24"/>
-          <w:lang w:val="en-US"/>
-        </w:rPr>
-        <w:t xml:space="preserve"> after viewing attendance.</w:t>
+        <w:t>Users can logout of system after viewing attendance.</w:t>
       </w:r>
     </w:p>
     <w:p>
@@ -19101,19 +17870,8 @@
           <w:szCs w:val="24"/>
           <w:lang w:val="en-US"/>
         </w:rPr>
-        <w:t xml:space="preserve"> </w:t>
-      </w:r>
-      <w:proofErr w:type="gramStart"/>
-      <w:r>
-        <w:rPr>
-          <w:rFonts w:asciiTheme="majorBidi" w:hAnsiTheme="majorBidi" w:cstheme="majorBidi"/>
-          <w:sz w:val="24"/>
-          <w:szCs w:val="24"/>
-          <w:lang w:val="en-US"/>
-        </w:rPr>
-        <w:t>login</w:t>
-      </w:r>
-      <w:proofErr w:type="gramEnd"/>
+        <w:t xml:space="preserve"> login</w:t>
+      </w:r>
     </w:p>
     <w:p>
       <w:pPr>
@@ -19148,7 +17906,7 @@
           <w:szCs w:val="24"/>
           <w:lang w:val="en-US"/>
         </w:rPr>
-        <w:t>admin, guardian, teacher, student</w:t>
+        <w:t>admin, teacher, student</w:t>
       </w:r>
     </w:p>
     <w:p>
@@ -19296,27 +18054,7 @@
           <w:szCs w:val="24"/>
           <w:lang w:val="en-US"/>
         </w:rPr>
-        <w:t xml:space="preserve">Wants to ensure that </w:t>
-      </w:r>
-      <w:proofErr w:type="gramStart"/>
-      <w:r>
-        <w:rPr>
-          <w:rFonts w:asciiTheme="majorBidi" w:hAnsiTheme="majorBidi" w:cstheme="majorBidi"/>
-          <w:sz w:val="24"/>
-          <w:szCs w:val="24"/>
-          <w:lang w:val="en-US"/>
-        </w:rPr>
-        <w:t>system</w:t>
-      </w:r>
-      <w:proofErr w:type="gramEnd"/>
-      <w:r>
-        <w:rPr>
-          <w:rFonts w:asciiTheme="majorBidi" w:hAnsiTheme="majorBidi" w:cstheme="majorBidi"/>
-          <w:sz w:val="24"/>
-          <w:szCs w:val="24"/>
-          <w:lang w:val="en-US"/>
-        </w:rPr>
-        <w:t xml:space="preserve"> remains secure and is maintained effectively.</w:t>
+        <w:t>Wants to ensure that system remains secure and is maintained effectively.</w:t>
       </w:r>
     </w:p>
     <w:p>
@@ -19351,42 +18089,6 @@
       <w:pPr>
         <w:rPr>
           <w:rFonts w:asciiTheme="majorBidi" w:hAnsiTheme="majorBidi" w:cstheme="majorBidi"/>
-          <w:sz w:val="24"/>
-          <w:szCs w:val="24"/>
-          <w:lang w:val="en-US"/>
-        </w:rPr>
-      </w:pPr>
-      <w:proofErr w:type="gramStart"/>
-      <w:r>
-        <w:rPr>
-          <w:rFonts w:asciiTheme="majorBidi" w:hAnsiTheme="majorBidi" w:cstheme="majorBidi"/>
-          <w:sz w:val="24"/>
-          <w:szCs w:val="24"/>
-          <w:lang w:val="en-US"/>
-        </w:rPr>
-        <w:lastRenderedPageBreak/>
-        <w:t>Teacher</w:t>
-      </w:r>
-      <w:proofErr w:type="gramEnd"/>
-      <w:r>
-        <w:rPr>
-          <w:rFonts w:asciiTheme="majorBidi" w:hAnsiTheme="majorBidi" w:cstheme="majorBidi"/>
-          <w:sz w:val="24"/>
-          <w:szCs w:val="24"/>
-          <w:lang w:val="en-US"/>
-        </w:rPr>
-        <w:t xml:space="preserve"> wants to mark attendance of students and kept proper record of it.</w:t>
-      </w:r>
-    </w:p>
-    <w:p>
-      <w:pPr>
-        <w:pStyle w:val="ListParagraph"/>
-        <w:numPr>
-          <w:ilvl w:val="0"/>
-          <w:numId w:val="72"/>
-        </w:numPr>
-        <w:rPr>
-          <w:rFonts w:asciiTheme="majorBidi" w:hAnsiTheme="majorBidi" w:cstheme="majorBidi"/>
           <w:b/>
           <w:bCs/>
           <w:sz w:val="24"/>
@@ -19397,41 +18099,26 @@
       <w:r>
         <w:rPr>
           <w:rFonts w:asciiTheme="majorBidi" w:hAnsiTheme="majorBidi" w:cstheme="majorBidi"/>
+          <w:sz w:val="24"/>
+          <w:szCs w:val="24"/>
+          <w:lang w:val="en-US"/>
+        </w:rPr>
+        <w:lastRenderedPageBreak/>
+        <w:t>Teacher wants to mark attendance of students and kept proper record of it.</w:t>
+      </w:r>
+    </w:p>
+    <w:p>
+      <w:pPr>
+        <w:rPr>
+          <w:rFonts w:asciiTheme="majorBidi" w:hAnsiTheme="majorBidi" w:cstheme="majorBidi"/>
           <w:b/>
           <w:bCs/>
           <w:sz w:val="24"/>
           <w:szCs w:val="24"/>
           <w:lang w:val="en-US"/>
         </w:rPr>
-        <w:t>Guardian:</w:t>
-      </w:r>
-    </w:p>
-    <w:p>
-      <w:pPr>
-        <w:rPr>
-          <w:rFonts w:asciiTheme="majorBidi" w:hAnsiTheme="majorBidi" w:cstheme="majorBidi"/>
-          <w:sz w:val="24"/>
-          <w:szCs w:val="24"/>
-          <w:lang w:val="en-US"/>
-        </w:rPr>
-      </w:pPr>
-      <w:r>
-        <w:rPr>
-          <w:rFonts w:asciiTheme="majorBidi" w:hAnsiTheme="majorBidi" w:cstheme="majorBidi"/>
-          <w:sz w:val="24"/>
-          <w:szCs w:val="24"/>
-          <w:lang w:val="en-US"/>
-        </w:rPr>
-        <w:t>Wants to monitor their child’s attendance record.</w:t>
-      </w:r>
-    </w:p>
-    <w:p>
-      <w:pPr>
-        <w:pStyle w:val="ListParagraph"/>
-        <w:numPr>
-          <w:ilvl w:val="0"/>
-          <w:numId w:val="72"/>
-        </w:numPr>
+      </w:pPr>
+      <w:r>
         <w:rPr>
           <w:rFonts w:asciiTheme="majorBidi" w:hAnsiTheme="majorBidi" w:cstheme="majorBidi"/>
           <w:b/>
@@ -19440,7 +18127,8 @@
           <w:szCs w:val="24"/>
           <w:lang w:val="en-US"/>
         </w:rPr>
-      </w:pPr>
+        <w:t xml:space="preserve">   </w:t>
+      </w:r>
       <w:r>
         <w:rPr>
           <w:rFonts w:asciiTheme="majorBidi" w:hAnsiTheme="majorBidi" w:cstheme="majorBidi"/>
@@ -19845,23 +18533,13 @@
                 <w:szCs w:val="24"/>
               </w:rPr>
             </w:pPr>
-            <w:proofErr w:type="gramStart"/>
-            <w:r>
-              <w:rPr>
-                <w:rFonts w:asciiTheme="majorBidi" w:hAnsiTheme="majorBidi" w:cstheme="majorBidi"/>
-                <w:sz w:val="24"/>
-                <w:szCs w:val="24"/>
-              </w:rPr>
-              <w:t>System</w:t>
-            </w:r>
-            <w:proofErr w:type="gramEnd"/>
-            <w:r>
-              <w:rPr>
-                <w:rFonts w:asciiTheme="majorBidi" w:hAnsiTheme="majorBidi" w:cstheme="majorBidi"/>
-                <w:sz w:val="24"/>
-                <w:szCs w:val="24"/>
-              </w:rPr>
-              <w:t xml:space="preserve"> verifies given credentials and grant access if they are valid. System shows dashboard of AMS after successful verification.</w:t>
+            <w:r>
+              <w:rPr>
+                <w:rFonts w:asciiTheme="majorBidi" w:hAnsiTheme="majorBidi" w:cstheme="majorBidi"/>
+                <w:sz w:val="24"/>
+                <w:szCs w:val="24"/>
+              </w:rPr>
+              <w:t>System verifies given credentials and grant access if they are valid. System shows dashboard of AMS after successful verification.</w:t>
             </w:r>
           </w:p>
         </w:tc>
@@ -20286,27 +18964,7 @@
           <w:szCs w:val="24"/>
           <w:lang w:val="en-US"/>
         </w:rPr>
-        <w:t xml:space="preserve">System should enforce strong password combination policies such as minimum length and combination of letter, </w:t>
-      </w:r>
-      <w:proofErr w:type="gramStart"/>
-      <w:r>
-        <w:rPr>
-          <w:rFonts w:asciiTheme="majorBidi" w:hAnsiTheme="majorBidi" w:cstheme="majorBidi"/>
-          <w:sz w:val="24"/>
-          <w:szCs w:val="24"/>
-          <w:lang w:val="en-US"/>
-        </w:rPr>
-        <w:t>symbol</w:t>
-      </w:r>
-      <w:proofErr w:type="gramEnd"/>
-      <w:r>
-        <w:rPr>
-          <w:rFonts w:asciiTheme="majorBidi" w:hAnsiTheme="majorBidi" w:cstheme="majorBidi"/>
-          <w:sz w:val="24"/>
-          <w:szCs w:val="24"/>
-          <w:lang w:val="en-US"/>
-        </w:rPr>
-        <w:t xml:space="preserve"> and number.</w:t>
+        <w:t>System should enforce strong password combination policies such as minimum length and combination of letter, symbol and number.</w:t>
       </w:r>
     </w:p>
     <w:p>
@@ -20323,25 +18981,14 @@
           <w:lang w:val="en-US"/>
         </w:rPr>
       </w:pPr>
-      <w:proofErr w:type="gramStart"/>
-      <w:r>
-        <w:rPr>
-          <w:rFonts w:asciiTheme="majorBidi" w:hAnsiTheme="majorBidi" w:cstheme="majorBidi"/>
-          <w:sz w:val="24"/>
-          <w:szCs w:val="24"/>
-          <w:lang w:val="en-US"/>
-        </w:rPr>
-        <w:t>System</w:t>
-      </w:r>
-      <w:proofErr w:type="gramEnd"/>
-      <w:r>
-        <w:rPr>
-          <w:rFonts w:asciiTheme="majorBidi" w:hAnsiTheme="majorBidi" w:cstheme="majorBidi"/>
-          <w:sz w:val="24"/>
-          <w:szCs w:val="24"/>
-          <w:lang w:val="en-US"/>
-        </w:rPr>
-        <w:t xml:space="preserve"> should assign different roles to user such as admin, teacher etc. according to their level of access and authority.</w:t>
+      <w:r>
+        <w:rPr>
+          <w:rFonts w:asciiTheme="majorBidi" w:hAnsiTheme="majorBidi" w:cstheme="majorBidi"/>
+          <w:sz w:val="24"/>
+          <w:szCs w:val="24"/>
+          <w:lang w:val="en-US"/>
+        </w:rPr>
+        <w:t>System should assign different roles to user such as admin, teacher etc. according to their level of access and authority.</w:t>
       </w:r>
     </w:p>
     <w:p>
@@ -20393,27 +19040,7 @@
           <w:szCs w:val="24"/>
           <w:lang w:val="en-US"/>
         </w:rPr>
-        <w:t xml:space="preserve"> </w:t>
-      </w:r>
-      <w:proofErr w:type="gramStart"/>
-      <w:r>
-        <w:rPr>
-          <w:rFonts w:asciiTheme="majorBidi" w:hAnsiTheme="majorBidi" w:cstheme="majorBidi"/>
-          <w:sz w:val="24"/>
-          <w:szCs w:val="24"/>
-          <w:lang w:val="en-US"/>
-        </w:rPr>
-        <w:t>notify</w:t>
-      </w:r>
-      <w:proofErr w:type="gramEnd"/>
-      <w:r>
-        <w:rPr>
-          <w:rFonts w:asciiTheme="majorBidi" w:hAnsiTheme="majorBidi" w:cstheme="majorBidi"/>
-          <w:sz w:val="24"/>
-          <w:szCs w:val="24"/>
-          <w:lang w:val="en-US"/>
-        </w:rPr>
-        <w:t xml:space="preserve"> </w:t>
+        <w:t xml:space="preserve"> notify </w:t>
       </w:r>
     </w:p>
     <w:p>
@@ -20575,7 +19202,6 @@
           <w:szCs w:val="24"/>
           <w:lang w:val="en-US"/>
         </w:rPr>
-        <w:lastRenderedPageBreak/>
         <w:t>Admin</w:t>
       </w:r>
     </w:p>
@@ -20597,27 +19223,7 @@
           <w:szCs w:val="24"/>
           <w:lang w:val="en-US"/>
         </w:rPr>
-        <w:t xml:space="preserve">Admin wants to ensure that </w:t>
-      </w:r>
-      <w:proofErr w:type="gramStart"/>
-      <w:r>
-        <w:rPr>
-          <w:rFonts w:asciiTheme="majorBidi" w:hAnsiTheme="majorBidi" w:cstheme="majorBidi"/>
-          <w:sz w:val="24"/>
-          <w:szCs w:val="24"/>
-          <w:lang w:val="en-US"/>
-        </w:rPr>
-        <w:t>student’s</w:t>
-      </w:r>
-      <w:proofErr w:type="gramEnd"/>
-      <w:r>
-        <w:rPr>
-          <w:rFonts w:asciiTheme="majorBidi" w:hAnsiTheme="majorBidi" w:cstheme="majorBidi"/>
-          <w:sz w:val="24"/>
-          <w:szCs w:val="24"/>
-          <w:lang w:val="en-US"/>
-        </w:rPr>
-        <w:t xml:space="preserve"> attendance is above given criteria.</w:t>
+        <w:t>Admin wants to ensure that student’s attendance is above given criteria.</w:t>
       </w:r>
     </w:p>
     <w:p>
@@ -20663,6 +19269,7 @@
           <w:szCs w:val="24"/>
           <w:lang w:val="en-US"/>
         </w:rPr>
+        <w:lastRenderedPageBreak/>
         <w:t xml:space="preserve"> Needs to be informed about their student’s attendance and performance in class.</w:t>
       </w:r>
     </w:p>
@@ -21304,17 +19911,9 @@
         <w:rPr>
           <w:lang w:val="en-US"/>
         </w:rPr>
-        <w:t xml:space="preserve">Generate discipline </w:t>
-      </w:r>
-      <w:proofErr w:type="gramStart"/>
-      <w:r>
-        <w:rPr>
-          <w:lang w:val="en-US"/>
-        </w:rPr>
-        <w:t>report</w:t>
+        <w:t>Generate discipline report</w:t>
       </w:r>
       <w:bookmarkEnd w:id="57"/>
-      <w:proofErr w:type="gramEnd"/>
     </w:p>
     <w:p>
       <w:pPr>
@@ -21349,19 +19948,8 @@
           <w:szCs w:val="24"/>
           <w:lang w:val="en-US"/>
         </w:rPr>
-        <w:t xml:space="preserve"> generate discipline </w:t>
-      </w:r>
-      <w:proofErr w:type="gramStart"/>
-      <w:r>
-        <w:rPr>
-          <w:rFonts w:asciiTheme="majorBidi" w:hAnsiTheme="majorBidi" w:cstheme="majorBidi"/>
-          <w:sz w:val="24"/>
-          <w:szCs w:val="24"/>
-          <w:lang w:val="en-US"/>
-        </w:rPr>
-        <w:t>report</w:t>
-      </w:r>
-      <w:proofErr w:type="gramEnd"/>
+        <w:t xml:space="preserve"> generate discipline report</w:t>
+      </w:r>
     </w:p>
     <w:p>
       <w:pPr>
@@ -21643,7 +20231,6 @@
           <w:szCs w:val="24"/>
           <w:lang w:val="en-US"/>
         </w:rPr>
-        <w:lastRenderedPageBreak/>
         <w:t>Students should pay attention to the discipline report because it affects both their actions and academic performance.</w:t>
       </w:r>
     </w:p>
@@ -21691,6 +20278,7 @@
           <w:szCs w:val="24"/>
           <w:lang w:val="en-US"/>
         </w:rPr>
+        <w:lastRenderedPageBreak/>
         <w:t>The user must be logged in as an administrator to the attendance management system. The system must contain attendance records and information about disciplinary actions.</w:t>
       </w:r>
     </w:p>
@@ -21887,19 +20475,8 @@
           <w:szCs w:val="24"/>
           <w:lang w:val="en-US"/>
         </w:rPr>
-        <w:t xml:space="preserve">The system displays report and admin review it and take action </w:t>
-      </w:r>
-      <w:proofErr w:type="gramStart"/>
-      <w:r>
-        <w:rPr>
-          <w:rFonts w:asciiTheme="majorBidi" w:hAnsiTheme="majorBidi" w:cstheme="majorBidi"/>
-          <w:sz w:val="24"/>
-          <w:szCs w:val="24"/>
-          <w:lang w:val="en-US"/>
-        </w:rPr>
-        <w:t>accordingly</w:t>
-      </w:r>
-      <w:proofErr w:type="gramEnd"/>
+        <w:t>The system displays report and admin review it and take action accordingly</w:t>
+      </w:r>
     </w:p>
     <w:p>
       <w:pPr>
@@ -22146,19 +20723,8 @@
           <w:szCs w:val="24"/>
           <w:lang w:val="en-US"/>
         </w:rPr>
-        <w:t xml:space="preserve"> manage </w:t>
-      </w:r>
-      <w:proofErr w:type="gramStart"/>
-      <w:r>
-        <w:rPr>
-          <w:rFonts w:asciiTheme="majorBidi" w:hAnsiTheme="majorBidi" w:cstheme="majorBidi"/>
-          <w:sz w:val="24"/>
-          <w:szCs w:val="24"/>
-          <w:lang w:val="en-US"/>
-        </w:rPr>
-        <w:t>settings</w:t>
-      </w:r>
-      <w:proofErr w:type="gramEnd"/>
+        <w:t xml:space="preserve"> manage settings</w:t>
+      </w:r>
     </w:p>
     <w:p>
       <w:pPr>
@@ -22346,7 +20912,6 @@
           <w:szCs w:val="28"/>
           <w:lang w:val="en-US"/>
         </w:rPr>
-        <w:lastRenderedPageBreak/>
         <w:t>Pre-condition:</w:t>
       </w:r>
     </w:p>
@@ -22415,27 +20980,8 @@
           <w:szCs w:val="24"/>
           <w:lang w:val="en-US"/>
         </w:rPr>
-        <w:t xml:space="preserve">System setting has been updated as per admin modification and admin has control over various </w:t>
-      </w:r>
-      <w:proofErr w:type="gramStart"/>
-      <w:r>
-        <w:rPr>
-          <w:rFonts w:asciiTheme="majorBidi" w:hAnsiTheme="majorBidi" w:cstheme="majorBidi"/>
-          <w:sz w:val="24"/>
-          <w:szCs w:val="24"/>
-          <w:lang w:val="en-US"/>
-        </w:rPr>
-        <w:t>setting</w:t>
-      </w:r>
-      <w:proofErr w:type="gramEnd"/>
-      <w:r>
-        <w:rPr>
-          <w:rFonts w:asciiTheme="majorBidi" w:hAnsiTheme="majorBidi" w:cstheme="majorBidi"/>
-          <w:sz w:val="24"/>
-          <w:szCs w:val="24"/>
-          <w:lang w:val="en-US"/>
-        </w:rPr>
-        <w:t xml:space="preserve"> of system.</w:t>
+        <w:lastRenderedPageBreak/>
+        <w:t>System setting has been updated as per admin modification and admin has control over various setting of system.</w:t>
       </w:r>
     </w:p>
     <w:p>
@@ -22926,19 +21472,8 @@
           <w:szCs w:val="24"/>
           <w:lang w:val="en-US"/>
         </w:rPr>
-        <w:t xml:space="preserve"> </w:t>
-      </w:r>
-      <w:proofErr w:type="gramStart"/>
-      <w:r>
-        <w:rPr>
-          <w:rFonts w:asciiTheme="majorBidi" w:hAnsiTheme="majorBidi" w:cstheme="majorBidi"/>
-          <w:sz w:val="24"/>
-          <w:szCs w:val="24"/>
-          <w:lang w:val="en-US"/>
-        </w:rPr>
-        <w:t>logout</w:t>
-      </w:r>
-      <w:proofErr w:type="gramEnd"/>
+        <w:t xml:space="preserve"> logout</w:t>
+      </w:r>
     </w:p>
     <w:p>
       <w:pPr>
@@ -23098,27 +21633,7 @@
           <w:szCs w:val="24"/>
           <w:lang w:val="en-US"/>
         </w:rPr>
-        <w:t xml:space="preserve">Admin, guardian, student, and teacher </w:t>
-      </w:r>
-      <w:proofErr w:type="gramStart"/>
-      <w:r>
-        <w:rPr>
-          <w:rFonts w:asciiTheme="majorBidi" w:hAnsiTheme="majorBidi" w:cstheme="majorBidi"/>
-          <w:sz w:val="24"/>
-          <w:szCs w:val="24"/>
-          <w:lang w:val="en-US"/>
-        </w:rPr>
-        <w:t>wants</w:t>
-      </w:r>
-      <w:proofErr w:type="gramEnd"/>
-      <w:r>
-        <w:rPr>
-          <w:rFonts w:asciiTheme="majorBidi" w:hAnsiTheme="majorBidi" w:cstheme="majorBidi"/>
-          <w:sz w:val="24"/>
-          <w:szCs w:val="24"/>
-          <w:lang w:val="en-US"/>
-        </w:rPr>
-        <w:t xml:space="preserve"> to safely logout from the system to ensure security.</w:t>
+        <w:t>Admin, guardian, student, and teacher wants to safely logout from the system to ensure security.</w:t>
       </w:r>
     </w:p>
     <w:p>
@@ -23207,25 +21722,14 @@
           <w:lang w:val="en-US"/>
         </w:rPr>
       </w:pPr>
-      <w:proofErr w:type="gramStart"/>
-      <w:r>
-        <w:rPr>
-          <w:rFonts w:asciiTheme="majorBidi" w:hAnsiTheme="majorBidi" w:cstheme="majorBidi"/>
-          <w:sz w:val="24"/>
-          <w:szCs w:val="24"/>
-          <w:lang w:val="en-US"/>
-        </w:rPr>
-        <w:t>User</w:t>
-      </w:r>
-      <w:proofErr w:type="gramEnd"/>
-      <w:r>
-        <w:rPr>
-          <w:rFonts w:asciiTheme="majorBidi" w:hAnsiTheme="majorBidi" w:cstheme="majorBidi"/>
-          <w:sz w:val="24"/>
-          <w:szCs w:val="24"/>
-          <w:lang w:val="en-US"/>
-        </w:rPr>
-        <w:t xml:space="preserve"> is logout from the system and their session is terminated.</w:t>
+      <w:r>
+        <w:rPr>
+          <w:rFonts w:asciiTheme="majorBidi" w:hAnsiTheme="majorBidi" w:cstheme="majorBidi"/>
+          <w:sz w:val="24"/>
+          <w:szCs w:val="24"/>
+          <w:lang w:val="en-US"/>
+        </w:rPr>
+        <w:t>User is logout from the system and their session is terminated.</w:t>
       </w:r>
     </w:p>
     <w:p>
@@ -23699,7 +22203,6 @@
           <w:szCs w:val="28"/>
           <w:lang w:val="en-US"/>
         </w:rPr>
-        <w:lastRenderedPageBreak/>
         <w:t>Special requirement</w:t>
       </w:r>
     </w:p>
@@ -23713,25 +22216,14 @@
           <w:lang w:val="en-US"/>
         </w:rPr>
       </w:pPr>
-      <w:proofErr w:type="gramStart"/>
-      <w:r>
-        <w:rPr>
-          <w:rFonts w:asciiTheme="majorBidi" w:hAnsiTheme="majorBidi" w:cstheme="majorBidi"/>
-          <w:sz w:val="24"/>
-          <w:szCs w:val="24"/>
-          <w:lang w:val="en-US"/>
-        </w:rPr>
-        <w:t>User</w:t>
-      </w:r>
-      <w:proofErr w:type="gramEnd"/>
-      <w:r>
-        <w:rPr>
-          <w:rFonts w:asciiTheme="majorBidi" w:hAnsiTheme="majorBidi" w:cstheme="majorBidi"/>
-          <w:sz w:val="24"/>
-          <w:szCs w:val="24"/>
-          <w:lang w:val="en-US"/>
-        </w:rPr>
-        <w:t xml:space="preserve"> should have proper confirmation message to avoid accidental logout.</w:t>
+      <w:r>
+        <w:rPr>
+          <w:rFonts w:asciiTheme="majorBidi" w:hAnsiTheme="majorBidi" w:cstheme="majorBidi"/>
+          <w:sz w:val="24"/>
+          <w:szCs w:val="24"/>
+          <w:lang w:val="en-US"/>
+        </w:rPr>
+        <w:t>User should have proper confirmation message to avoid accidental logout.</w:t>
       </w:r>
     </w:p>
     <w:p>
@@ -27842,17 +26334,9 @@
         <w:rPr>
           <w:lang w:val="en-US"/>
         </w:rPr>
-        <w:t xml:space="preserve">Communicate with </w:t>
-      </w:r>
-      <w:proofErr w:type="gramStart"/>
-      <w:r>
-        <w:rPr>
-          <w:lang w:val="en-US"/>
-        </w:rPr>
-        <w:t>teacher</w:t>
+        <w:t>Communicate with teacher</w:t>
       </w:r>
       <w:bookmarkEnd w:id="86"/>
-      <w:proofErr w:type="gramEnd"/>
     </w:p>
     <w:p>
       <w:pPr>
@@ -28055,25 +26539,7 @@
                 <w:sz w:val="24"/>
                 <w:szCs w:val="24"/>
               </w:rPr>
-              <w:t xml:space="preserve">Guardian has verified credentials and login to AMS and wants to communicate with </w:t>
-            </w:r>
-            <w:proofErr w:type="gramStart"/>
-            <w:r>
-              <w:rPr>
-                <w:rFonts w:asciiTheme="majorBidi" w:hAnsiTheme="majorBidi" w:cstheme="majorBidi"/>
-                <w:sz w:val="24"/>
-                <w:szCs w:val="24"/>
-              </w:rPr>
-              <w:t>teacher</w:t>
-            </w:r>
-            <w:proofErr w:type="gramEnd"/>
-            <w:r>
-              <w:rPr>
-                <w:rFonts w:asciiTheme="majorBidi" w:hAnsiTheme="majorBidi" w:cstheme="majorBidi"/>
-                <w:sz w:val="24"/>
-                <w:szCs w:val="24"/>
-              </w:rPr>
-              <w:t xml:space="preserve"> so guardian selects the contact option.</w:t>
+              <w:t>Guardian has verified credentials and login to AMS and wants to communicate with teacher so guardian selects the contact option.</w:t>
             </w:r>
           </w:p>
         </w:tc>
@@ -28136,25 +26602,7 @@
                 <w:sz w:val="24"/>
                 <w:szCs w:val="24"/>
               </w:rPr>
-              <w:t xml:space="preserve">When user clicked contact option system displays different option to user to </w:t>
-            </w:r>
-            <w:proofErr w:type="gramStart"/>
-            <w:r>
-              <w:rPr>
-                <w:rFonts w:asciiTheme="majorBidi" w:hAnsiTheme="majorBidi" w:cstheme="majorBidi"/>
-                <w:sz w:val="24"/>
-                <w:szCs w:val="24"/>
-              </w:rPr>
-              <w:t>make contact with</w:t>
-            </w:r>
-            <w:proofErr w:type="gramEnd"/>
-            <w:r>
-              <w:rPr>
-                <w:rFonts w:asciiTheme="majorBidi" w:hAnsiTheme="majorBidi" w:cstheme="majorBidi"/>
-                <w:sz w:val="24"/>
-                <w:szCs w:val="24"/>
-              </w:rPr>
-              <w:t xml:space="preserve"> teacher.</w:t>
+              <w:t>When user clicked contact option system displays different option to user to make contact with teacher.</w:t>
             </w:r>
           </w:p>
         </w:tc>
@@ -28896,41 +27344,13 @@
                 <w:szCs w:val="24"/>
               </w:rPr>
             </w:pPr>
-            <w:proofErr w:type="gramStart"/>
-            <w:r>
-              <w:rPr>
-                <w:rFonts w:asciiTheme="majorBidi" w:hAnsiTheme="majorBidi" w:cstheme="majorBidi"/>
-                <w:sz w:val="24"/>
-                <w:szCs w:val="24"/>
-              </w:rPr>
-              <w:t>Teacher</w:t>
-            </w:r>
-            <w:proofErr w:type="gramEnd"/>
-            <w:r>
-              <w:rPr>
-                <w:rFonts w:asciiTheme="majorBidi" w:hAnsiTheme="majorBidi" w:cstheme="majorBidi"/>
-                <w:sz w:val="24"/>
-                <w:szCs w:val="24"/>
-              </w:rPr>
-              <w:t xml:space="preserve"> must have selected the view attendance option and select the specific class whom attendance they want to view and then teacher selected the specific section of that class and had selected the option to contact with teacher. Guardian had successfully </w:t>
-            </w:r>
-            <w:proofErr w:type="gramStart"/>
-            <w:r>
-              <w:rPr>
-                <w:rFonts w:asciiTheme="majorBidi" w:hAnsiTheme="majorBidi" w:cstheme="majorBidi"/>
-                <w:sz w:val="24"/>
-                <w:szCs w:val="24"/>
-              </w:rPr>
-              <w:t>made contact with</w:t>
-            </w:r>
-            <w:proofErr w:type="gramEnd"/>
-            <w:r>
-              <w:rPr>
-                <w:rFonts w:asciiTheme="majorBidi" w:hAnsiTheme="majorBidi" w:cstheme="majorBidi"/>
-                <w:sz w:val="24"/>
-                <w:szCs w:val="24"/>
-              </w:rPr>
-              <w:t xml:space="preserve"> teacher by DM or email etc.</w:t>
+            <w:r>
+              <w:rPr>
+                <w:rFonts w:asciiTheme="majorBidi" w:hAnsiTheme="majorBidi" w:cstheme="majorBidi"/>
+                <w:sz w:val="24"/>
+                <w:szCs w:val="24"/>
+              </w:rPr>
+              <w:t>Teacher must have selected the view attendance option and select the specific class whom attendance they want to view and then teacher selected the specific section of that class and had selected the option to contact with teacher. Guardian had successfully made contact with teacher by DM or email etc.</w:t>
             </w:r>
           </w:p>
         </w:tc>
@@ -30013,17 +28433,15 @@
                 <w:sz w:val="24"/>
                 <w:szCs w:val="24"/>
               </w:rPr>
-              <w:t xml:space="preserve">List&lt;Subject&gt; </w:t>
-            </w:r>
-            <w:proofErr w:type="spellStart"/>
-            <w:proofErr w:type="gramStart"/>
+              <w:t>List&lt;Subject&gt; get</w:t>
+            </w:r>
             <w:r>
               <w:rPr>
                 <w:rFonts w:ascii="Times New Roman" w:hAnsi="Times New Roman" w:cs="Times New Roman"/>
                 <w:sz w:val="24"/>
                 <w:szCs w:val="24"/>
               </w:rPr>
-              <w:t>get</w:t>
+              <w:t>Class</w:t>
             </w:r>
             <w:r>
               <w:rPr>
@@ -30031,7 +28449,7 @@
                 <w:sz w:val="24"/>
                 <w:szCs w:val="24"/>
               </w:rPr>
-              <w:t>Class</w:t>
+              <w:t>Subject</w:t>
             </w:r>
             <w:r>
               <w:rPr>
@@ -30039,35 +28457,7 @@
                 <w:sz w:val="24"/>
                 <w:szCs w:val="24"/>
               </w:rPr>
-              <w:t>Subject</w:t>
-            </w:r>
-            <w:proofErr w:type="spellEnd"/>
-            <w:r>
-              <w:rPr>
-                <w:rFonts w:ascii="Times New Roman" w:hAnsi="Times New Roman" w:cs="Times New Roman"/>
-                <w:sz w:val="24"/>
-                <w:szCs w:val="24"/>
-              </w:rPr>
-              <w:t>(</w:t>
-            </w:r>
-            <w:proofErr w:type="spellStart"/>
-            <w:proofErr w:type="gramEnd"/>
-            <w:r>
-              <w:rPr>
-                <w:rFonts w:ascii="Times New Roman" w:hAnsi="Times New Roman" w:cs="Times New Roman"/>
-                <w:sz w:val="24"/>
-                <w:szCs w:val="24"/>
-              </w:rPr>
-              <w:t>ClassID</w:t>
-            </w:r>
-            <w:proofErr w:type="spellEnd"/>
-            <w:r>
-              <w:rPr>
-                <w:rFonts w:ascii="Times New Roman" w:hAnsi="Times New Roman" w:cs="Times New Roman"/>
-                <w:sz w:val="24"/>
-                <w:szCs w:val="24"/>
-              </w:rPr>
-              <w:t>)</w:t>
+              <w:t>(ClassID)</w:t>
             </w:r>
           </w:p>
         </w:tc>
@@ -31350,17 +29740,9 @@
         <w:rPr>
           <w:lang w:val="en-US"/>
         </w:rPr>
-        <w:t xml:space="preserve">Check </w:t>
-      </w:r>
-      <w:proofErr w:type="gramStart"/>
-      <w:r>
-        <w:rPr>
-          <w:lang w:val="en-US"/>
-        </w:rPr>
-        <w:t>class</w:t>
+        <w:t>Check class</w:t>
       </w:r>
       <w:bookmarkEnd w:id="92"/>
-      <w:proofErr w:type="gramEnd"/>
     </w:p>
     <w:tbl>
       <w:tblPr>
@@ -34784,25 +33166,7 @@
                 <w:sz w:val="24"/>
                 <w:szCs w:val="24"/>
               </w:rPr>
-              <w:t xml:space="preserve">User wants to change his contact, </w:t>
-            </w:r>
-            <w:proofErr w:type="gramStart"/>
-            <w:r>
-              <w:rPr>
-                <w:rFonts w:ascii="Times New Roman" w:hAnsi="Times New Roman" w:cs="Times New Roman"/>
-                <w:sz w:val="24"/>
-                <w:szCs w:val="24"/>
-              </w:rPr>
-              <w:t>email</w:t>
-            </w:r>
-            <w:proofErr w:type="gramEnd"/>
-            <w:r>
-              <w:rPr>
-                <w:rFonts w:ascii="Times New Roman" w:hAnsi="Times New Roman" w:cs="Times New Roman"/>
-                <w:sz w:val="24"/>
-                <w:szCs w:val="24"/>
-              </w:rPr>
-              <w:t xml:space="preserve"> or password. </w:t>
+              <w:t xml:space="preserve">User wants to change his contact, email or password. </w:t>
             </w:r>
           </w:p>
         </w:tc>
@@ -37327,18 +35691,8 @@
                 <w:sz w:val="24"/>
                 <w:szCs w:val="24"/>
               </w:rPr>
-              <w:t xml:space="preserve">Click logout </w:t>
-            </w:r>
-            <w:proofErr w:type="gramStart"/>
-            <w:r>
-              <w:rPr>
-                <w:rFonts w:asciiTheme="majorBidi" w:hAnsiTheme="majorBidi" w:cstheme="majorBidi"/>
-                <w:sz w:val="24"/>
-                <w:szCs w:val="24"/>
-              </w:rPr>
-              <w:t>button</w:t>
-            </w:r>
-            <w:proofErr w:type="gramEnd"/>
+              <w:t>Click logout button</w:t>
+            </w:r>
           </w:p>
           <w:p>
             <w:pPr>
@@ -37928,18 +36282,8 @@
                 <w:sz w:val="24"/>
                 <w:szCs w:val="24"/>
               </w:rPr>
-              <w:t xml:space="preserve">Select report </w:t>
-            </w:r>
-            <w:proofErr w:type="gramStart"/>
-            <w:r>
-              <w:rPr>
-                <w:rFonts w:asciiTheme="majorBidi" w:hAnsiTheme="majorBidi" w:cstheme="majorBidi"/>
-                <w:sz w:val="24"/>
-                <w:szCs w:val="24"/>
-              </w:rPr>
-              <w:t>type</w:t>
-            </w:r>
-            <w:proofErr w:type="gramEnd"/>
+              <w:t>Select report type</w:t>
+            </w:r>
           </w:p>
           <w:p>
             <w:pPr>
@@ -38243,18 +36587,8 @@
                 <w:sz w:val="24"/>
                 <w:szCs w:val="24"/>
               </w:rPr>
-              <w:t xml:space="preserve">Select report </w:t>
-            </w:r>
-            <w:proofErr w:type="gramStart"/>
-            <w:r>
-              <w:rPr>
-                <w:rFonts w:asciiTheme="majorBidi" w:hAnsiTheme="majorBidi" w:cstheme="majorBidi"/>
-                <w:sz w:val="24"/>
-                <w:szCs w:val="24"/>
-              </w:rPr>
-              <w:t>data</w:t>
-            </w:r>
-            <w:proofErr w:type="gramEnd"/>
+              <w:t>Select report data</w:t>
+            </w:r>
           </w:p>
           <w:p>
             <w:pPr>
@@ -38799,14 +37133,9 @@
       </w:pPr>
       <w:bookmarkStart w:id="101" w:name="_Toc134974074"/>
       <w:r>
-        <w:t xml:space="preserve">Manage </w:t>
-      </w:r>
-      <w:proofErr w:type="gramStart"/>
-      <w:r>
-        <w:t>settings</w:t>
+        <w:t>Manage settings</w:t>
       </w:r>
       <w:bookmarkEnd w:id="101"/>
-      <w:proofErr w:type="gramEnd"/>
     </w:p>
     <w:p>
       <w:pPr>
@@ -39241,18 +37570,8 @@
                 <w:sz w:val="24"/>
                 <w:szCs w:val="24"/>
               </w:rPr>
-              <w:t xml:space="preserve">Modify existing </w:t>
-            </w:r>
-            <w:proofErr w:type="gramStart"/>
-            <w:r>
-              <w:rPr>
-                <w:rFonts w:asciiTheme="majorBidi" w:hAnsiTheme="majorBidi" w:cstheme="majorBidi"/>
-                <w:sz w:val="24"/>
-                <w:szCs w:val="24"/>
-              </w:rPr>
-              <w:t>settings</w:t>
-            </w:r>
-            <w:proofErr w:type="gramEnd"/>
+              <w:t>Modify existing settings</w:t>
+            </w:r>
           </w:p>
           <w:p>
             <w:pPr>
@@ -39778,7 +38097,7 @@
 </file>
 
 <file path=word/endnotes.xml><?xml version="1.0" encoding="utf-8"?>
-<w:endnotes xmlns:wpc="http://schemas.microsoft.com/office/word/2010/wordprocessingCanvas" xmlns:cx="http://schemas.microsoft.com/office/drawing/2014/chartex" xmlns:cx1="http://schemas.microsoft.com/office/drawing/2015/9/8/chartex" xmlns:cx2="http://schemas.microsoft.com/office/drawing/2015/10/21/chartex" xmlns:cx3="http://schemas.microsoft.com/office/drawing/2016/5/9/chartex" xmlns:cx4="http://schemas.microsoft.com/office/drawing/2016/5/10/chartex" xmlns:cx5="http://schemas.microsoft.com/office/drawing/2016/5/11/chartex" xmlns:cx6="http://schemas.microsoft.com/office/drawing/2016/5/12/chartex" xmlns:cx7="http://schemas.microsoft.com/office/drawing/2016/5/13/chartex" xmlns:cx8="http://schemas.microsoft.com/office/drawing/2016/5/14/chartex" xmlns:mc="http://schemas.openxmlformats.org/markup-compatibility/2006" xmlns:aink="http://schemas.microsoft.com/office/drawing/2016/ink" xmlns:am3d="http://schemas.microsoft.com/office/drawing/2017/model3d" xmlns:o="urn:schemas-microsoft-com:office:office" xmlns:oel="http://schemas.microsoft.com/office/2019/extlst" xmlns:r="http://schemas.openxmlformats.org/officeDocument/2006/relationships" xmlns:m="http://schemas.openxmlformats.org/officeDocument/2006/math" xmlns:v="urn:schemas-microsoft-com:vml" xmlns:wp14="http://schemas.microsoft.com/office/word/2010/wordprocessingDrawing" xmlns:wp="http://schemas.openxmlformats.org/drawingml/2006/wordprocessingDrawing" xmlns:w10="urn:schemas-microsoft-com:office:word" xmlns:w="http://schemas.openxmlformats.org/wordprocessingml/2006/main" xmlns:w14="http://schemas.microsoft.com/office/word/2010/wordml" xmlns:w15="http://schemas.microsoft.com/office/word/2012/wordml" xmlns:w16cex="http://schemas.microsoft.com/office/word/2018/wordml/cex" xmlns:w16cid="http://schemas.microsoft.com/office/word/2016/wordml/cid" xmlns:w16="http://schemas.microsoft.com/office/word/2018/wordml" xmlns:w16du="http://schemas.microsoft.com/office/word/2023/wordml/word16du" xmlns:w16sdtdh="http://schemas.microsoft.com/office/word/2020/wordml/sdtdatahash" xmlns:w16se="http://schemas.microsoft.com/office/word/2015/wordml/symex" xmlns:wpg="http://schemas.microsoft.com/office/word/2010/wordprocessingGroup" xmlns:wpi="http://schemas.microsoft.com/office/word/2010/wordprocessingInk" xmlns:wne="http://schemas.microsoft.com/office/word/2006/wordml" xmlns:wps="http://schemas.microsoft.com/office/word/2010/wordprocessingShape" mc:Ignorable="w14 w15 w16se w16cid w16 w16cex w16sdtdh wp14">
+<w:endnotes xmlns:wpc="http://schemas.microsoft.com/office/word/2010/wordprocessingCanvas" xmlns:cx="http://schemas.microsoft.com/office/drawing/2014/chartex" xmlns:cx1="http://schemas.microsoft.com/office/drawing/2015/9/8/chartex" xmlns:cx2="http://schemas.microsoft.com/office/drawing/2015/10/21/chartex" xmlns:cx3="http://schemas.microsoft.com/office/drawing/2016/5/9/chartex" xmlns:cx4="http://schemas.microsoft.com/office/drawing/2016/5/10/chartex" xmlns:cx5="http://schemas.microsoft.com/office/drawing/2016/5/11/chartex" xmlns:cx6="http://schemas.microsoft.com/office/drawing/2016/5/12/chartex" xmlns:cx7="http://schemas.microsoft.com/office/drawing/2016/5/13/chartex" xmlns:cx8="http://schemas.microsoft.com/office/drawing/2016/5/14/chartex" xmlns:mc="http://schemas.openxmlformats.org/markup-compatibility/2006" xmlns:aink="http://schemas.microsoft.com/office/drawing/2016/ink" xmlns:am3d="http://schemas.microsoft.com/office/drawing/2017/model3d" xmlns:o="urn:schemas-microsoft-com:office:office" xmlns:oel="http://schemas.microsoft.com/office/2019/extlst" xmlns:r="http://schemas.openxmlformats.org/officeDocument/2006/relationships" xmlns:m="http://schemas.openxmlformats.org/officeDocument/2006/math" xmlns:v="urn:schemas-microsoft-com:vml" xmlns:wp14="http://schemas.microsoft.com/office/word/2010/wordprocessingDrawing" xmlns:wp="http://schemas.openxmlformats.org/drawingml/2006/wordprocessingDrawing" xmlns:w10="urn:schemas-microsoft-com:office:word" xmlns:w="http://schemas.openxmlformats.org/wordprocessingml/2006/main" xmlns:w14="http://schemas.microsoft.com/office/word/2010/wordml" xmlns:w15="http://schemas.microsoft.com/office/word/2012/wordml" xmlns:w16cex="http://schemas.microsoft.com/office/word/2018/wordml/cex" xmlns:w16cid="http://schemas.microsoft.com/office/word/2016/wordml/cid" xmlns:w16="http://schemas.microsoft.com/office/word/2018/wordml" xmlns:w16sdtdh="http://schemas.microsoft.com/office/word/2020/wordml/sdtdatahash" xmlns:w16se="http://schemas.microsoft.com/office/word/2015/wordml/symex" xmlns:wpg="http://schemas.microsoft.com/office/word/2010/wordprocessingGroup" xmlns:wpi="http://schemas.microsoft.com/office/word/2010/wordprocessingInk" xmlns:wne="http://schemas.microsoft.com/office/word/2006/wordml" xmlns:wps="http://schemas.microsoft.com/office/word/2010/wordprocessingShape" mc:Ignorable="w14 w15 w16se w16cid w16 w16cex w16sdtdh wp14">
   <w:endnote w:type="separator" w:id="-1">
     <w:p>
       <w:pPr>
@@ -39803,7 +38122,7 @@
 </file>
 
 <file path=word/footer1.xml><?xml version="1.0" encoding="utf-8"?>
-<w:ftr xmlns:wpc="http://schemas.microsoft.com/office/word/2010/wordprocessingCanvas" xmlns:cx="http://schemas.microsoft.com/office/drawing/2014/chartex" xmlns:cx1="http://schemas.microsoft.com/office/drawing/2015/9/8/chartex" xmlns:cx2="http://schemas.microsoft.com/office/drawing/2015/10/21/chartex" xmlns:cx3="http://schemas.microsoft.com/office/drawing/2016/5/9/chartex" xmlns:cx4="http://schemas.microsoft.com/office/drawing/2016/5/10/chartex" xmlns:cx5="http://schemas.microsoft.com/office/drawing/2016/5/11/chartex" xmlns:cx6="http://schemas.microsoft.com/office/drawing/2016/5/12/chartex" xmlns:cx7="http://schemas.microsoft.com/office/drawing/2016/5/13/chartex" xmlns:cx8="http://schemas.microsoft.com/office/drawing/2016/5/14/chartex" xmlns:mc="http://schemas.openxmlformats.org/markup-compatibility/2006" xmlns:aink="http://schemas.microsoft.com/office/drawing/2016/ink" xmlns:am3d="http://schemas.microsoft.com/office/drawing/2017/model3d" xmlns:o="urn:schemas-microsoft-com:office:office" xmlns:oel="http://schemas.microsoft.com/office/2019/extlst" xmlns:r="http://schemas.openxmlformats.org/officeDocument/2006/relationships" xmlns:m="http://schemas.openxmlformats.org/officeDocument/2006/math" xmlns:v="urn:schemas-microsoft-com:vml" xmlns:wp14="http://schemas.microsoft.com/office/word/2010/wordprocessingDrawing" xmlns:wp="http://schemas.openxmlformats.org/drawingml/2006/wordprocessingDrawing" xmlns:w10="urn:schemas-microsoft-com:office:word" xmlns:w="http://schemas.openxmlformats.org/wordprocessingml/2006/main" xmlns:w14="http://schemas.microsoft.com/office/word/2010/wordml" xmlns:w15="http://schemas.microsoft.com/office/word/2012/wordml" xmlns:w16cex="http://schemas.microsoft.com/office/word/2018/wordml/cex" xmlns:w16cid="http://schemas.microsoft.com/office/word/2016/wordml/cid" xmlns:w16="http://schemas.microsoft.com/office/word/2018/wordml" xmlns:w16du="http://schemas.microsoft.com/office/word/2023/wordml/word16du" xmlns:w16sdtdh="http://schemas.microsoft.com/office/word/2020/wordml/sdtdatahash" xmlns:w16se="http://schemas.microsoft.com/office/word/2015/wordml/symex" xmlns:wpg="http://schemas.microsoft.com/office/word/2010/wordprocessingGroup" xmlns:wpi="http://schemas.microsoft.com/office/word/2010/wordprocessingInk" xmlns:wne="http://schemas.microsoft.com/office/word/2006/wordml" xmlns:wps="http://schemas.microsoft.com/office/word/2010/wordprocessingShape" mc:Ignorable="w14 w15 w16se w16cid w16 w16cex w16sdtdh wp14">
+<w:ftr xmlns:wpc="http://schemas.microsoft.com/office/word/2010/wordprocessingCanvas" xmlns:cx="http://schemas.microsoft.com/office/drawing/2014/chartex" xmlns:cx1="http://schemas.microsoft.com/office/drawing/2015/9/8/chartex" xmlns:cx2="http://schemas.microsoft.com/office/drawing/2015/10/21/chartex" xmlns:cx3="http://schemas.microsoft.com/office/drawing/2016/5/9/chartex" xmlns:cx4="http://schemas.microsoft.com/office/drawing/2016/5/10/chartex" xmlns:cx5="http://schemas.microsoft.com/office/drawing/2016/5/11/chartex" xmlns:cx6="http://schemas.microsoft.com/office/drawing/2016/5/12/chartex" xmlns:cx7="http://schemas.microsoft.com/office/drawing/2016/5/13/chartex" xmlns:cx8="http://schemas.microsoft.com/office/drawing/2016/5/14/chartex" xmlns:mc="http://schemas.openxmlformats.org/markup-compatibility/2006" xmlns:aink="http://schemas.microsoft.com/office/drawing/2016/ink" xmlns:am3d="http://schemas.microsoft.com/office/drawing/2017/model3d" xmlns:o="urn:schemas-microsoft-com:office:office" xmlns:oel="http://schemas.microsoft.com/office/2019/extlst" xmlns:r="http://schemas.openxmlformats.org/officeDocument/2006/relationships" xmlns:m="http://schemas.openxmlformats.org/officeDocument/2006/math" xmlns:v="urn:schemas-microsoft-com:vml" xmlns:wp14="http://schemas.microsoft.com/office/word/2010/wordprocessingDrawing" xmlns:wp="http://schemas.openxmlformats.org/drawingml/2006/wordprocessingDrawing" xmlns:w10="urn:schemas-microsoft-com:office:word" xmlns:w="http://schemas.openxmlformats.org/wordprocessingml/2006/main" xmlns:w14="http://schemas.microsoft.com/office/word/2010/wordml" xmlns:w15="http://schemas.microsoft.com/office/word/2012/wordml" xmlns:w16cex="http://schemas.microsoft.com/office/word/2018/wordml/cex" xmlns:w16cid="http://schemas.microsoft.com/office/word/2016/wordml/cid" xmlns:w16="http://schemas.microsoft.com/office/word/2018/wordml" xmlns:w16sdtdh="http://schemas.microsoft.com/office/word/2020/wordml/sdtdatahash" xmlns:w16se="http://schemas.microsoft.com/office/word/2015/wordml/symex" xmlns:wpg="http://schemas.microsoft.com/office/word/2010/wordprocessingGroup" xmlns:wpi="http://schemas.microsoft.com/office/word/2010/wordprocessingInk" xmlns:wne="http://schemas.microsoft.com/office/word/2006/wordml" xmlns:wps="http://schemas.microsoft.com/office/word/2010/wordprocessingShape" mc:Ignorable="w14 w15 w16se w16cid w16 w16cex w16sdtdh wp14">
   <w:sdt>
     <w:sdtPr>
       <w:id w:val="-1646190744"/>
@@ -39856,7 +38175,7 @@
 </file>
 
 <file path=word/footnotes.xml><?xml version="1.0" encoding="utf-8"?>
-<w:footnotes xmlns:wpc="http://schemas.microsoft.com/office/word/2010/wordprocessingCanvas" xmlns:cx="http://schemas.microsoft.com/office/drawing/2014/chartex" xmlns:cx1="http://schemas.microsoft.com/office/drawing/2015/9/8/chartex" xmlns:cx2="http://schemas.microsoft.com/office/drawing/2015/10/21/chartex" xmlns:cx3="http://schemas.microsoft.com/office/drawing/2016/5/9/chartex" xmlns:cx4="http://schemas.microsoft.com/office/drawing/2016/5/10/chartex" xmlns:cx5="http://schemas.microsoft.com/office/drawing/2016/5/11/chartex" xmlns:cx6="http://schemas.microsoft.com/office/drawing/2016/5/12/chartex" xmlns:cx7="http://schemas.microsoft.com/office/drawing/2016/5/13/chartex" xmlns:cx8="http://schemas.microsoft.com/office/drawing/2016/5/14/chartex" xmlns:mc="http://schemas.openxmlformats.org/markup-compatibility/2006" xmlns:aink="http://schemas.microsoft.com/office/drawing/2016/ink" xmlns:am3d="http://schemas.microsoft.com/office/drawing/2017/model3d" xmlns:o="urn:schemas-microsoft-com:office:office" xmlns:oel="http://schemas.microsoft.com/office/2019/extlst" xmlns:r="http://schemas.openxmlformats.org/officeDocument/2006/relationships" xmlns:m="http://schemas.openxmlformats.org/officeDocument/2006/math" xmlns:v="urn:schemas-microsoft-com:vml" xmlns:wp14="http://schemas.microsoft.com/office/word/2010/wordprocessingDrawing" xmlns:wp="http://schemas.openxmlformats.org/drawingml/2006/wordprocessingDrawing" xmlns:w10="urn:schemas-microsoft-com:office:word" xmlns:w="http://schemas.openxmlformats.org/wordprocessingml/2006/main" xmlns:w14="http://schemas.microsoft.com/office/word/2010/wordml" xmlns:w15="http://schemas.microsoft.com/office/word/2012/wordml" xmlns:w16cex="http://schemas.microsoft.com/office/word/2018/wordml/cex" xmlns:w16cid="http://schemas.microsoft.com/office/word/2016/wordml/cid" xmlns:w16="http://schemas.microsoft.com/office/word/2018/wordml" xmlns:w16du="http://schemas.microsoft.com/office/word/2023/wordml/word16du" xmlns:w16sdtdh="http://schemas.microsoft.com/office/word/2020/wordml/sdtdatahash" xmlns:w16se="http://schemas.microsoft.com/office/word/2015/wordml/symex" xmlns:wpg="http://schemas.microsoft.com/office/word/2010/wordprocessingGroup" xmlns:wpi="http://schemas.microsoft.com/office/word/2010/wordprocessingInk" xmlns:wne="http://schemas.microsoft.com/office/word/2006/wordml" xmlns:wps="http://schemas.microsoft.com/office/word/2010/wordprocessingShape" mc:Ignorable="w14 w15 w16se w16cid w16 w16cex w16sdtdh wp14">
+<w:footnotes xmlns:wpc="http://schemas.microsoft.com/office/word/2010/wordprocessingCanvas" xmlns:cx="http://schemas.microsoft.com/office/drawing/2014/chartex" xmlns:cx1="http://schemas.microsoft.com/office/drawing/2015/9/8/chartex" xmlns:cx2="http://schemas.microsoft.com/office/drawing/2015/10/21/chartex" xmlns:cx3="http://schemas.microsoft.com/office/drawing/2016/5/9/chartex" xmlns:cx4="http://schemas.microsoft.com/office/drawing/2016/5/10/chartex" xmlns:cx5="http://schemas.microsoft.com/office/drawing/2016/5/11/chartex" xmlns:cx6="http://schemas.microsoft.com/office/drawing/2016/5/12/chartex" xmlns:cx7="http://schemas.microsoft.com/office/drawing/2016/5/13/chartex" xmlns:cx8="http://schemas.microsoft.com/office/drawing/2016/5/14/chartex" xmlns:mc="http://schemas.openxmlformats.org/markup-compatibility/2006" xmlns:aink="http://schemas.microsoft.com/office/drawing/2016/ink" xmlns:am3d="http://schemas.microsoft.com/office/drawing/2017/model3d" xmlns:o="urn:schemas-microsoft-com:office:office" xmlns:oel="http://schemas.microsoft.com/office/2019/extlst" xmlns:r="http://schemas.openxmlformats.org/officeDocument/2006/relationships" xmlns:m="http://schemas.openxmlformats.org/officeDocument/2006/math" xmlns:v="urn:schemas-microsoft-com:vml" xmlns:wp14="http://schemas.microsoft.com/office/word/2010/wordprocessingDrawing" xmlns:wp="http://schemas.openxmlformats.org/drawingml/2006/wordprocessingDrawing" xmlns:w10="urn:schemas-microsoft-com:office:word" xmlns:w="http://schemas.openxmlformats.org/wordprocessingml/2006/main" xmlns:w14="http://schemas.microsoft.com/office/word/2010/wordml" xmlns:w15="http://schemas.microsoft.com/office/word/2012/wordml" xmlns:w16cex="http://schemas.microsoft.com/office/word/2018/wordml/cex" xmlns:w16cid="http://schemas.microsoft.com/office/word/2016/wordml/cid" xmlns:w16="http://schemas.microsoft.com/office/word/2018/wordml" xmlns:w16sdtdh="http://schemas.microsoft.com/office/word/2020/wordml/sdtdatahash" xmlns:w16se="http://schemas.microsoft.com/office/word/2015/wordml/symex" xmlns:wpg="http://schemas.microsoft.com/office/word/2010/wordprocessingGroup" xmlns:wpi="http://schemas.microsoft.com/office/word/2010/wordprocessingInk" xmlns:wne="http://schemas.microsoft.com/office/word/2006/wordml" xmlns:wps="http://schemas.microsoft.com/office/word/2010/wordprocessingShape" mc:Ignorable="w14 w15 w16se w16cid w16 w16cex w16sdtdh wp14">
   <w:footnote w:type="separator" w:id="-1">
     <w:p>
       <w:pPr>
@@ -39881,7 +38200,7 @@
 </file>
 
 <file path=word/numbering.xml><?xml version="1.0" encoding="utf-8"?>
-<w:numbering xmlns:wpc="http://schemas.microsoft.com/office/word/2010/wordprocessingCanvas" xmlns:cx="http://schemas.microsoft.com/office/drawing/2014/chartex" xmlns:cx1="http://schemas.microsoft.com/office/drawing/2015/9/8/chartex" xmlns:cx2="http://schemas.microsoft.com/office/drawing/2015/10/21/chartex" xmlns:cx3="http://schemas.microsoft.com/office/drawing/2016/5/9/chartex" xmlns:cx4="http://schemas.microsoft.com/office/drawing/2016/5/10/chartex" xmlns:cx5="http://schemas.microsoft.com/office/drawing/2016/5/11/chartex" xmlns:cx6="http://schemas.microsoft.com/office/drawing/2016/5/12/chartex" xmlns:cx7="http://schemas.microsoft.com/office/drawing/2016/5/13/chartex" xmlns:cx8="http://schemas.microsoft.com/office/drawing/2016/5/14/chartex" xmlns:mc="http://schemas.openxmlformats.org/markup-compatibility/2006" xmlns:aink="http://schemas.microsoft.com/office/drawing/2016/ink" xmlns:am3d="http://schemas.microsoft.com/office/drawing/2017/model3d" xmlns:o="urn:schemas-microsoft-com:office:office" xmlns:oel="http://schemas.microsoft.com/office/2019/extlst" xmlns:r="http://schemas.openxmlformats.org/officeDocument/2006/relationships" xmlns:m="http://schemas.openxmlformats.org/officeDocument/2006/math" xmlns:v="urn:schemas-microsoft-com:vml" xmlns:wp14="http://schemas.microsoft.com/office/word/2010/wordprocessingDrawing" xmlns:wp="http://schemas.openxmlformats.org/drawingml/2006/wordprocessingDrawing" xmlns:w10="urn:schemas-microsoft-com:office:word" xmlns:w="http://schemas.openxmlformats.org/wordprocessingml/2006/main" xmlns:w14="http://schemas.microsoft.com/office/word/2010/wordml" xmlns:w15="http://schemas.microsoft.com/office/word/2012/wordml" xmlns:w16cex="http://schemas.microsoft.com/office/word/2018/wordml/cex" xmlns:w16cid="http://schemas.microsoft.com/office/word/2016/wordml/cid" xmlns:w16="http://schemas.microsoft.com/office/word/2018/wordml" xmlns:w16du="http://schemas.microsoft.com/office/word/2023/wordml/word16du" xmlns:w16sdtdh="http://schemas.microsoft.com/office/word/2020/wordml/sdtdatahash" xmlns:w16se="http://schemas.microsoft.com/office/word/2015/wordml/symex" xmlns:wpg="http://schemas.microsoft.com/office/word/2010/wordprocessingGroup" xmlns:wpi="http://schemas.microsoft.com/office/word/2010/wordprocessingInk" xmlns:wne="http://schemas.microsoft.com/office/word/2006/wordml" xmlns:wps="http://schemas.microsoft.com/office/word/2010/wordprocessingShape" mc:Ignorable="w14 w15 w16se w16cid w16 w16cex w16sdtdh wp14">
+<w:numbering xmlns:wpc="http://schemas.microsoft.com/office/word/2010/wordprocessingCanvas" xmlns:cx="http://schemas.microsoft.com/office/drawing/2014/chartex" xmlns:cx1="http://schemas.microsoft.com/office/drawing/2015/9/8/chartex" xmlns:cx2="http://schemas.microsoft.com/office/drawing/2015/10/21/chartex" xmlns:cx3="http://schemas.microsoft.com/office/drawing/2016/5/9/chartex" xmlns:cx4="http://schemas.microsoft.com/office/drawing/2016/5/10/chartex" xmlns:cx5="http://schemas.microsoft.com/office/drawing/2016/5/11/chartex" xmlns:cx6="http://schemas.microsoft.com/office/drawing/2016/5/12/chartex" xmlns:cx7="http://schemas.microsoft.com/office/drawing/2016/5/13/chartex" xmlns:cx8="http://schemas.microsoft.com/office/drawing/2016/5/14/chartex" xmlns:mc="http://schemas.openxmlformats.org/markup-compatibility/2006" xmlns:aink="http://schemas.microsoft.com/office/drawing/2016/ink" xmlns:am3d="http://schemas.microsoft.com/office/drawing/2017/model3d" xmlns:o="urn:schemas-microsoft-com:office:office" xmlns:oel="http://schemas.microsoft.com/office/2019/extlst" xmlns:r="http://schemas.openxmlformats.org/officeDocument/2006/relationships" xmlns:m="http://schemas.openxmlformats.org/officeDocument/2006/math" xmlns:v="urn:schemas-microsoft-com:vml" xmlns:wp14="http://schemas.microsoft.com/office/word/2010/wordprocessingDrawing" xmlns:wp="http://schemas.openxmlformats.org/drawingml/2006/wordprocessingDrawing" xmlns:w10="urn:schemas-microsoft-com:office:word" xmlns:w="http://schemas.openxmlformats.org/wordprocessingml/2006/main" xmlns:w14="http://schemas.microsoft.com/office/word/2010/wordml" xmlns:w15="http://schemas.microsoft.com/office/word/2012/wordml" xmlns:w16cex="http://schemas.microsoft.com/office/word/2018/wordml/cex" xmlns:w16cid="http://schemas.microsoft.com/office/word/2016/wordml/cid" xmlns:w16="http://schemas.microsoft.com/office/word/2018/wordml" xmlns:w16sdtdh="http://schemas.microsoft.com/office/word/2020/wordml/sdtdatahash" xmlns:w16se="http://schemas.microsoft.com/office/word/2015/wordml/symex" xmlns:wpg="http://schemas.microsoft.com/office/word/2010/wordprocessingGroup" xmlns:wpi="http://schemas.microsoft.com/office/word/2010/wordprocessingInk" xmlns:wne="http://schemas.microsoft.com/office/word/2006/wordml" xmlns:wps="http://schemas.microsoft.com/office/word/2010/wordprocessingShape" mc:Ignorable="w14 w15 w16se w16cid w16 w16cex w16sdtdh wp14">
   <w:abstractNum w:abstractNumId="0" w15:restartNumberingAfterBreak="0">
     <w:nsid w:val="000D1A07"/>
     <w:multiLevelType w:val="hybridMultilevel"/>

</xml_diff>

<commit_message>
Update Attendance Management System.docx
added diagrams in thesis
</commit_message>
<xml_diff>
--- a/Docs/Attendance Management System.docx
+++ b/Docs/Attendance Management System.docx
@@ -37736,7 +37736,13 @@
         <w:rPr>
           <w:lang w:val="en-US"/>
         </w:rPr>
-        <w:t>ShAHZAIB</w:t>
+        <w:t>Sh</w:t>
+      </w:r>
+      <w:r>
+        <w:rPr>
+          <w:lang w:val="en-US"/>
+        </w:rPr>
+        <w:t>ahzaib</w:t>
       </w:r>
       <w:proofErr w:type="spellEnd"/>
     </w:p>
@@ -37752,6 +37758,115 @@
           <w:lang w:val="en-US"/>
         </w:rPr>
         <w:t>Add User</w:t>
+      </w:r>
+    </w:p>
+    <w:p>
+      <w:pPr>
+        <w:rPr>
+          <w:lang w:val="en-US"/>
+        </w:rPr>
+      </w:pPr>
+    </w:p>
+    <w:p>
+      <w:pPr>
+        <w:rPr>
+          <w:lang w:val="en-US"/>
+        </w:rPr>
+      </w:pPr>
+      <w:r>
+        <w:rPr>
+          <w:noProof/>
+          <w:lang w:val="en-US"/>
+        </w:rPr>
+        <w:lastRenderedPageBreak/>
+        <w:drawing>
+          <wp:inline distT="0" distB="0" distL="0" distR="0">
+            <wp:extent cx="3324225" cy="4486275"/>
+            <wp:effectExtent l="609600" t="0" r="581025" b="0"/>
+            <wp:docPr id="16" name="Picture 16"/>
+            <wp:cNvGraphicFramePr>
+              <a:graphicFrameLocks xmlns:a="http://schemas.openxmlformats.org/drawingml/2006/main" noChangeAspect="1"/>
+            </wp:cNvGraphicFramePr>
+            <a:graphic xmlns:a="http://schemas.openxmlformats.org/drawingml/2006/main">
+              <a:graphicData uri="http://schemas.openxmlformats.org/drawingml/2006/picture">
+                <pic:pic xmlns:pic="http://schemas.openxmlformats.org/drawingml/2006/picture">
+                  <pic:nvPicPr>
+                    <pic:cNvPr id="0" name="Picture 16"/>
+                    <pic:cNvPicPr>
+                      <a:picLocks noChangeAspect="1" noChangeArrowheads="1"/>
+                    </pic:cNvPicPr>
+                  </pic:nvPicPr>
+                  <pic:blipFill>
+                    <a:blip r:embed="rId34" cstate="print"/>
+                    <a:srcRect/>
+                    <a:stretch>
+                      <a:fillRect/>
+                    </a:stretch>
+                  </pic:blipFill>
+                  <pic:spPr bwMode="auto">
+                    <a:xfrm rot="16200000">
+                      <a:off x="0" y="0"/>
+                      <a:ext cx="3324225" cy="4486275"/>
+                    </a:xfrm>
+                    <a:prstGeom prst="rect">
+                      <a:avLst/>
+                    </a:prstGeom>
+                    <a:noFill/>
+                    <a:ln w="9525">
+                      <a:noFill/>
+                      <a:miter lim="800000"/>
+                      <a:headEnd/>
+                      <a:tailEnd/>
+                    </a:ln>
+                  </pic:spPr>
+                </pic:pic>
+              </a:graphicData>
+            </a:graphic>
+          </wp:inline>
+        </w:drawing>
+      </w:r>
+    </w:p>
+    <w:p>
+      <w:pPr>
+        <w:rPr>
+          <w:lang w:val="en-US"/>
+        </w:rPr>
+      </w:pPr>
+    </w:p>
+    <w:p>
+      <w:pPr>
+        <w:rPr>
+          <w:lang w:val="en-US"/>
+        </w:rPr>
+      </w:pPr>
+    </w:p>
+    <w:p>
+      <w:pPr>
+        <w:pStyle w:val="Heading1"/>
+        <w:rPr>
+          <w:lang w:val="en-US"/>
+        </w:rPr>
+      </w:pPr>
+      <w:r>
+        <w:rPr>
+          <w:lang w:val="en-US"/>
+        </w:rPr>
+        <w:lastRenderedPageBreak/>
+        <w:t>Ahsan</w:t>
+      </w:r>
+    </w:p>
+    <w:p>
+      <w:pPr>
+        <w:pStyle w:val="Heading2"/>
+        <w:rPr>
+          <w:lang w:val="en-US"/>
+        </w:rPr>
+      </w:pPr>
+      <w:r>
+        <w:rPr>
+          <w:lang w:val="en-US"/>
+        </w:rPr>
+        <w:t>Add Course</w:t>
       </w:r>
     </w:p>
     <w:p>
@@ -37769,7 +37884,7 @@
           <wp:inline distT="0" distB="0" distL="0" distR="0">
             <wp:extent cx="5731510" cy="2865755"/>
             <wp:effectExtent l="19050" t="0" r="2540" b="0"/>
-            <wp:docPr id="13" name="Picture 13"/>
+            <wp:docPr id="8" name="Picture 13"/>
             <wp:cNvGraphicFramePr>
               <a:graphicFrameLocks xmlns:a="http://schemas.openxmlformats.org/drawingml/2006/main" noChangeAspect="1"/>
             </wp:cNvGraphicFramePr>
@@ -37783,7 +37898,7 @@
                     </pic:cNvPicPr>
                   </pic:nvPicPr>
                   <pic:blipFill>
-                    <a:blip r:embed="rId34" cstate="print"/>
+                    <a:blip r:embed="rId35" cstate="print"/>
                     <a:srcRect/>
                     <a:stretch>
                       <a:fillRect/>
@@ -37819,8 +37934,22 @@
         </w:rPr>
       </w:pPr>
     </w:p>
+    <w:p>
+      <w:pPr>
+        <w:rPr>
+          <w:lang w:val="en-US"/>
+        </w:rPr>
+      </w:pPr>
+    </w:p>
+    <w:p>
+      <w:pPr>
+        <w:rPr>
+          <w:lang w:val="en-US"/>
+        </w:rPr>
+      </w:pPr>
+    </w:p>
     <w:sectPr>
-      <w:footerReference w:type="default" r:id="rId35"/>
+      <w:footerReference w:type="default" r:id="rId36"/>
       <w:pgSz w:w="11906" w:h="16838"/>
       <w:pgMar w:top="1440" w:right="1440" w:bottom="1440" w:left="1440" w:header="708" w:footer="708" w:gutter="0"/>
       <w:pgBorders w:offsetFrom="page">
@@ -37896,7 +38025,7 @@
           <w:rPr>
             <w:noProof/>
           </w:rPr>
-          <w:t>69</w:t>
+          <w:t>70</w:t>
         </w:r>
         <w:r>
           <w:rPr>
@@ -44532,7 +44661,7 @@
 </file>
 
 <file path=customXml/itemProps1.xml><?xml version="1.0" encoding="utf-8"?>
-<ds:datastoreItem xmlns:ds="http://schemas.openxmlformats.org/officeDocument/2006/customXml" ds:itemID="{D04463A2-B7A4-4B13-AFC8-CC1EED497B6A}">
+<ds:datastoreItem xmlns:ds="http://schemas.openxmlformats.org/officeDocument/2006/customXml" ds:itemID="{967CD82A-8DA2-4AA0-9E04-2D413D96FE36}">
   <ds:schemaRefs>
     <ds:schemaRef ds:uri="http://schemas.openxmlformats.org/officeDocument/2006/bibliography"/>
   </ds:schemaRefs>

</xml_diff>